<commit_message>
Apuntes sobre el Video
</commit_message>
<xml_diff>
--- a/3. Búsqueda de Soluciones Creativas.docx
+++ b/3. Búsqueda de Soluciones Creativas.docx
@@ -4,13 +4,100 @@
   <w:body>
     <w:p>
       <w:r>
-        <w:t>3. Búsqueda de Soluciones Creativas.</w:t>
+        <w:t>Apuntes Video:</w:t>
       </w:r>
     </w:p>
     <w:p>
+      <w:pPr>
+        <w:pStyle w:val="Prrafodelista"/>
+        <w:numPr>
+          <w:ilvl w:val="0"/>
+          <w:numId w:val="1"/>
+        </w:numPr>
+      </w:pPr>
+      <w:r>
+        <w:t>Compra venta de medicamentos e insumos hospitalarios, nacional e internacionalmente</w:t>
+      </w:r>
+    </w:p>
+    <w:p>
+      <w:pPr>
+        <w:pStyle w:val="Prrafodelista"/>
+        <w:numPr>
+          <w:ilvl w:val="0"/>
+          <w:numId w:val="1"/>
+        </w:numPr>
+      </w:pPr>
+      <w:r>
+        <w:t>Datos inutilizados (62 años): Transacciones, pedidos, facturas, cartera, entregas, clientes, productos, proveedores</w:t>
+      </w:r>
+    </w:p>
+    <w:p>
+      <w:pPr>
+        <w:pStyle w:val="Prrafodelista"/>
+        <w:numPr>
+          <w:ilvl w:val="0"/>
+          <w:numId w:val="1"/>
+        </w:numPr>
+      </w:pPr>
+      <w:r>
+        <w:t>Se cree que hay clientes que pueden adquirir productos que no piden actualmente</w:t>
+      </w:r>
+    </w:p>
+    <w:p>
+      <w:pPr>
+        <w:pStyle w:val="Prrafodelista"/>
+        <w:numPr>
+          <w:ilvl w:val="0"/>
+          <w:numId w:val="1"/>
+        </w:numPr>
+      </w:pPr>
+      <w:r>
+        <w:t xml:space="preserve">Usa el SAP Business </w:t>
+      </w:r>
+      <w:proofErr w:type="spellStart"/>
+      <w:r>
+        <w:t>One</w:t>
+      </w:r>
+      <w:proofErr w:type="spellEnd"/>
+      <w:r>
+        <w:t xml:space="preserve"> como herra</w:t>
+      </w:r>
+      <w:r>
+        <w:t>mienta administrativa de información desde hace 15 años</w:t>
+      </w:r>
+    </w:p>
+    <w:p>
+      <w:pPr>
+        <w:pStyle w:val="Prrafodelista"/>
+        <w:numPr>
+          <w:ilvl w:val="0"/>
+          <w:numId w:val="1"/>
+        </w:numPr>
+      </w:pPr>
+      <w:r>
+        <w:t>Necesidad de focalizarse en las ventas</w:t>
+      </w:r>
+    </w:p>
+    <w:p>
+      <w:pPr>
+        <w:pStyle w:val="Prrafodelista"/>
+        <w:numPr>
+          <w:ilvl w:val="0"/>
+          <w:numId w:val="1"/>
+        </w:numPr>
+      </w:pPr>
+      <w:r>
+        <w:t>Mas que buscar una herramienta, se busca estructurar un proyecto</w:t>
+      </w:r>
       <w:bookmarkStart w:id="0" w:name="_GoBack"/>
       <w:bookmarkEnd w:id="0"/>
     </w:p>
+    <w:p>
+      <w:r>
+        <w:t>3. Búsqueda de Soluciones Creativas.</w:t>
+      </w:r>
+    </w:p>
+    <w:p/>
     <w:sectPr>
       <w:pgSz w:w="12240" w:h="15840"/>
       <w:pgMar w:top="1417" w:right="1701" w:bottom="1417" w:left="1701" w:header="708" w:footer="708" w:gutter="0"/>
@@ -19,6 +106,127 @@
     </w:sectPr>
   </w:body>
 </w:document>
+</file>
+
+<file path=word/numbering.xml><?xml version="1.0" encoding="utf-8"?>
+<w:numbering xmlns:wpc="http://schemas.microsoft.com/office/word/2010/wordprocessingCanvas" xmlns:cx="http://schemas.microsoft.com/office/drawing/2014/chartex" xmlns:cx1="http://schemas.microsoft.com/office/drawing/2015/9/8/chartex" xmlns:cx2="http://schemas.microsoft.com/office/drawing/2015/10/21/chartex" xmlns:cx3="http://schemas.microsoft.com/office/drawing/2016/5/9/chartex" xmlns:cx4="http://schemas.microsoft.com/office/drawing/2016/5/10/chartex" xmlns:cx5="http://schemas.microsoft.com/office/drawing/2016/5/11/chartex" xmlns:cx6="http://schemas.microsoft.com/office/drawing/2016/5/12/chartex" xmlns:cx7="http://schemas.microsoft.com/office/drawing/2016/5/13/chartex" xmlns:cx8="http://schemas.microsoft.com/office/drawing/2016/5/14/chartex" xmlns:mc="http://schemas.openxmlformats.org/markup-compatibility/2006" xmlns:aink="http://schemas.microsoft.com/office/drawing/2016/ink" xmlns:am3d="http://schemas.microsoft.com/office/drawing/2017/model3d" xmlns:o="urn:schemas-microsoft-com:office:office" xmlns:r="http://schemas.openxmlformats.org/officeDocument/2006/relationships" xmlns:m="http://schemas.openxmlformats.org/officeDocument/2006/math" xmlns:v="urn:schemas-microsoft-com:vml" xmlns:wp14="http://schemas.microsoft.com/office/word/2010/wordprocessingDrawing" xmlns:wp="http://schemas.openxmlformats.org/drawingml/2006/wordprocessingDrawing" xmlns:w10="urn:schemas-microsoft-com:office:word" xmlns:w="http://schemas.openxmlformats.org/wordprocessingml/2006/main" xmlns:w14="http://schemas.microsoft.com/office/word/2010/wordml" xmlns:w15="http://schemas.microsoft.com/office/word/2012/wordml" xmlns:w16cid="http://schemas.microsoft.com/office/word/2016/wordml/cid" xmlns:w16se="http://schemas.microsoft.com/office/word/2015/wordml/symex" xmlns:wpg="http://schemas.microsoft.com/office/word/2010/wordprocessingGroup" xmlns:wpi="http://schemas.microsoft.com/office/word/2010/wordprocessingInk" xmlns:wne="http://schemas.microsoft.com/office/word/2006/wordml" xmlns:wps="http://schemas.microsoft.com/office/word/2010/wordprocessingShape" mc:Ignorable="w14 w15 w16se w16cid wp14">
+  <w:abstractNum w:abstractNumId="0" w15:restartNumberingAfterBreak="0">
+    <w:nsid w:val="7CBC7FCE"/>
+    <w:multiLevelType w:val="hybridMultilevel"/>
+    <w:tmpl w:val="A80EA064"/>
+    <w:lvl w:ilvl="0" w:tplc="240A0001">
+      <w:start w:val="1"/>
+      <w:numFmt w:val="bullet"/>
+      <w:lvlText w:val=""/>
+      <w:lvlJc w:val="left"/>
+      <w:pPr>
+        <w:ind w:left="720" w:hanging="360"/>
+      </w:pPr>
+      <w:rPr>
+        <w:rFonts w:ascii="Symbol" w:hAnsi="Symbol" w:hint="default"/>
+      </w:rPr>
+    </w:lvl>
+    <w:lvl w:ilvl="1" w:tplc="240A0003" w:tentative="1">
+      <w:start w:val="1"/>
+      <w:numFmt w:val="bullet"/>
+      <w:lvlText w:val="o"/>
+      <w:lvlJc w:val="left"/>
+      <w:pPr>
+        <w:ind w:left="1440" w:hanging="360"/>
+      </w:pPr>
+      <w:rPr>
+        <w:rFonts w:ascii="Courier New" w:hAnsi="Courier New" w:cs="Courier New" w:hint="default"/>
+      </w:rPr>
+    </w:lvl>
+    <w:lvl w:ilvl="2" w:tplc="240A0005" w:tentative="1">
+      <w:start w:val="1"/>
+      <w:numFmt w:val="bullet"/>
+      <w:lvlText w:val=""/>
+      <w:lvlJc w:val="left"/>
+      <w:pPr>
+        <w:ind w:left="2160" w:hanging="360"/>
+      </w:pPr>
+      <w:rPr>
+        <w:rFonts w:ascii="Wingdings" w:hAnsi="Wingdings" w:hint="default"/>
+      </w:rPr>
+    </w:lvl>
+    <w:lvl w:ilvl="3" w:tplc="240A0001" w:tentative="1">
+      <w:start w:val="1"/>
+      <w:numFmt w:val="bullet"/>
+      <w:lvlText w:val=""/>
+      <w:lvlJc w:val="left"/>
+      <w:pPr>
+        <w:ind w:left="2880" w:hanging="360"/>
+      </w:pPr>
+      <w:rPr>
+        <w:rFonts w:ascii="Symbol" w:hAnsi="Symbol" w:hint="default"/>
+      </w:rPr>
+    </w:lvl>
+    <w:lvl w:ilvl="4" w:tplc="240A0003" w:tentative="1">
+      <w:start w:val="1"/>
+      <w:numFmt w:val="bullet"/>
+      <w:lvlText w:val="o"/>
+      <w:lvlJc w:val="left"/>
+      <w:pPr>
+        <w:ind w:left="3600" w:hanging="360"/>
+      </w:pPr>
+      <w:rPr>
+        <w:rFonts w:ascii="Courier New" w:hAnsi="Courier New" w:cs="Courier New" w:hint="default"/>
+      </w:rPr>
+    </w:lvl>
+    <w:lvl w:ilvl="5" w:tplc="240A0005" w:tentative="1">
+      <w:start w:val="1"/>
+      <w:numFmt w:val="bullet"/>
+      <w:lvlText w:val=""/>
+      <w:lvlJc w:val="left"/>
+      <w:pPr>
+        <w:ind w:left="4320" w:hanging="360"/>
+      </w:pPr>
+      <w:rPr>
+        <w:rFonts w:ascii="Wingdings" w:hAnsi="Wingdings" w:hint="default"/>
+      </w:rPr>
+    </w:lvl>
+    <w:lvl w:ilvl="6" w:tplc="240A0001" w:tentative="1">
+      <w:start w:val="1"/>
+      <w:numFmt w:val="bullet"/>
+      <w:lvlText w:val=""/>
+      <w:lvlJc w:val="left"/>
+      <w:pPr>
+        <w:ind w:left="5040" w:hanging="360"/>
+      </w:pPr>
+      <w:rPr>
+        <w:rFonts w:ascii="Symbol" w:hAnsi="Symbol" w:hint="default"/>
+      </w:rPr>
+    </w:lvl>
+    <w:lvl w:ilvl="7" w:tplc="240A0003" w:tentative="1">
+      <w:start w:val="1"/>
+      <w:numFmt w:val="bullet"/>
+      <w:lvlText w:val="o"/>
+      <w:lvlJc w:val="left"/>
+      <w:pPr>
+        <w:ind w:left="5760" w:hanging="360"/>
+      </w:pPr>
+      <w:rPr>
+        <w:rFonts w:ascii="Courier New" w:hAnsi="Courier New" w:cs="Courier New" w:hint="default"/>
+      </w:rPr>
+    </w:lvl>
+    <w:lvl w:ilvl="8" w:tplc="240A0005" w:tentative="1">
+      <w:start w:val="1"/>
+      <w:numFmt w:val="bullet"/>
+      <w:lvlText w:val=""/>
+      <w:lvlJc w:val="left"/>
+      <w:pPr>
+        <w:ind w:left="6480" w:hanging="360"/>
+      </w:pPr>
+      <w:rPr>
+        <w:rFonts w:ascii="Wingdings" w:hAnsi="Wingdings" w:hint="default"/>
+      </w:rPr>
+    </w:lvl>
+  </w:abstractNum>
+  <w:num w:numId="1">
+    <w:abstractNumId w:val="0"/>
+  </w:num>
+</w:numbering>
 </file>
 
 <file path=word/styles.xml><?xml version="1.0" encoding="utf-8"?>
@@ -446,6 +654,17 @@
     <w:semiHidden/>
     <w:unhideWhenUsed/>
   </w:style>
+  <w:style w:type="paragraph" w:styleId="Prrafodelista">
+    <w:name w:val="List Paragraph"/>
+    <w:basedOn w:val="Normal"/>
+    <w:uiPriority w:val="34"/>
+    <w:qFormat/>
+    <w:rsid w:val="008877F4"/>
+    <w:pPr>
+      <w:ind w:left="720"/>
+      <w:contextualSpacing/>
+    </w:pPr>
+  </w:style>
 </w:styles>
 </file>
 

</xml_diff>

<commit_message>
Fase 3 tecnicas de analisis de datos
</commit_message>
<xml_diff>
--- a/3. Búsqueda de Soluciones Creativas.docx
+++ b/3. Búsqueda de Soluciones Creativas.docx
@@ -89,13 +89,453 @@
       <w:r>
         <w:t>Mas que buscar una herramienta, se busca estructurar un proyecto</w:t>
       </w:r>
+    </w:p>
+    <w:p>
+      <w:pPr>
+        <w:jc w:val="center"/>
+        <w:rPr>
+          <w:b/>
+          <w:sz w:val="28"/>
+          <w:szCs w:val="28"/>
+        </w:rPr>
+      </w:pPr>
+      <w:r>
+        <w:rPr>
+          <w:b/>
+          <w:sz w:val="28"/>
+          <w:szCs w:val="28"/>
+        </w:rPr>
+        <w:t>3. Búsqueda de Soluciones Creativas.</w:t>
+      </w:r>
+    </w:p>
+    <w:p>
+      <w:pPr>
+        <w:rPr>
+          <w:b/>
+          <w:sz w:val="28"/>
+          <w:szCs w:val="28"/>
+        </w:rPr>
+      </w:pPr>
+    </w:p>
+    <w:p>
+      <w:pPr>
+        <w:rPr>
+          <w:sz w:val="24"/>
+          <w:szCs w:val="24"/>
+        </w:rPr>
+      </w:pPr>
+      <w:proofErr w:type="spellStart"/>
+      <w:r>
+        <w:rPr>
+          <w:sz w:val="24"/>
+          <w:szCs w:val="24"/>
+        </w:rPr>
+        <w:t>Allers</w:t>
+      </w:r>
+      <w:proofErr w:type="spellEnd"/>
+      <w:r>
+        <w:rPr>
+          <w:sz w:val="24"/>
+          <w:szCs w:val="24"/>
+        </w:rPr>
+        <w:t xml:space="preserve"> </w:t>
+      </w:r>
+      <w:proofErr w:type="spellStart"/>
+      <w:r>
+        <w:rPr>
+          <w:sz w:val="24"/>
+          <w:szCs w:val="24"/>
+        </w:rPr>
+        <w:t>Group</w:t>
+      </w:r>
+      <w:proofErr w:type="spellEnd"/>
+      <w:r>
+        <w:rPr>
+          <w:sz w:val="24"/>
+          <w:szCs w:val="24"/>
+        </w:rPr>
+        <w:t xml:space="preserve"> requiere un proye</w:t>
+      </w:r>
+      <w:r>
+        <w:rPr>
+          <w:sz w:val="24"/>
+          <w:szCs w:val="24"/>
+        </w:rPr>
+        <w:t>cto estructurado, que pueda manejar grandes volúmenes de datos y además pueda analizar la información para la toma de decisiones que permitan a la empresa focalizar sus ventas, obtener información valiosa que fomente la evolución de la compañía.</w:t>
+      </w:r>
+    </w:p>
+    <w:p>
+      <w:pPr>
+        <w:rPr>
+          <w:sz w:val="24"/>
+          <w:szCs w:val="24"/>
+        </w:rPr>
+      </w:pPr>
+      <w:r>
+        <w:rPr>
+          <w:sz w:val="24"/>
+          <w:szCs w:val="24"/>
+        </w:rPr>
+        <w:t>Por tales razones se clasificaron las soluciones en:</w:t>
+      </w:r>
+    </w:p>
+    <w:p>
+      <w:pPr>
+        <w:rPr>
+          <w:sz w:val="24"/>
+          <w:szCs w:val="24"/>
+        </w:rPr>
+      </w:pPr>
+      <w:r>
+        <w:rPr>
+          <w:b/>
+          <w:sz w:val="24"/>
+          <w:szCs w:val="24"/>
+        </w:rPr>
+        <w:t>TÉCNICA DE ANÁLISIS DE DATOS</w:t>
+      </w:r>
+      <w:r>
+        <w:rPr>
+          <w:b/>
+          <w:sz w:val="24"/>
+          <w:szCs w:val="24"/>
+        </w:rPr>
+        <w:t xml:space="preserve">: </w:t>
+      </w:r>
+      <w:r>
+        <w:rPr>
+          <w:sz w:val="24"/>
+          <w:szCs w:val="24"/>
+        </w:rPr>
+        <w:t>Para el análisis de los grandes volúmenes de datos provenientes de transacciones, pedidos, facturas, cartera, entregas, clientes, productos, proveedores, etc.</w:t>
+      </w:r>
+    </w:p>
+    <w:p>
+      <w:pPr>
+        <w:pStyle w:val="Prrafodelista"/>
+        <w:numPr>
+          <w:ilvl w:val="0"/>
+          <w:numId w:val="2"/>
+        </w:numPr>
+        <w:rPr>
+          <w:sz w:val="24"/>
+          <w:szCs w:val="24"/>
+        </w:rPr>
+      </w:pPr>
+      <w:r>
+        <w:rPr>
+          <w:sz w:val="24"/>
+          <w:szCs w:val="24"/>
+        </w:rPr>
+        <w:t>Técnica</w:t>
+      </w:r>
+      <w:r>
+        <w:rPr>
+          <w:sz w:val="24"/>
+          <w:szCs w:val="24"/>
+        </w:rPr>
+        <w:t>s</w:t>
+      </w:r>
+      <w:r>
+        <w:rPr>
+          <w:sz w:val="24"/>
+          <w:szCs w:val="24"/>
+        </w:rPr>
+        <w:t xml:space="preserve"> de análisis tradicionales:</w:t>
+      </w:r>
+      <w:r>
+        <w:rPr>
+          <w:sz w:val="24"/>
+          <w:szCs w:val="24"/>
+        </w:rPr>
+        <w:t xml:space="preserve"> Herramientas de la estadística descriptiva y la estadística inferencial </w:t>
+      </w:r>
+    </w:p>
+    <w:p>
+      <w:pPr>
+        <w:pStyle w:val="Prrafodelista"/>
+        <w:numPr>
+          <w:ilvl w:val="1"/>
+          <w:numId w:val="2"/>
+        </w:numPr>
+        <w:rPr>
+          <w:sz w:val="24"/>
+          <w:szCs w:val="24"/>
+        </w:rPr>
+      </w:pPr>
+      <w:r>
+        <w:rPr>
+          <w:sz w:val="24"/>
+          <w:szCs w:val="24"/>
+        </w:rPr>
+        <w:t>Media</w:t>
+      </w:r>
+      <w:r>
+        <w:rPr>
+          <w:sz w:val="24"/>
+          <w:szCs w:val="24"/>
+        </w:rPr>
+        <w:t>, Mediana, Moda</w:t>
+      </w:r>
+    </w:p>
+    <w:p>
+      <w:pPr>
+        <w:pStyle w:val="Prrafodelista"/>
+        <w:numPr>
+          <w:ilvl w:val="1"/>
+          <w:numId w:val="2"/>
+        </w:numPr>
+        <w:rPr>
+          <w:sz w:val="24"/>
+          <w:szCs w:val="24"/>
+        </w:rPr>
+      </w:pPr>
+      <w:r>
+        <w:rPr>
+          <w:sz w:val="24"/>
+          <w:szCs w:val="24"/>
+        </w:rPr>
+        <w:t xml:space="preserve">Desviación </w:t>
+      </w:r>
+      <w:r>
+        <w:rPr>
+          <w:sz w:val="24"/>
+          <w:szCs w:val="24"/>
+        </w:rPr>
+        <w:t>E</w:t>
+      </w:r>
+      <w:r>
+        <w:rPr>
+          <w:sz w:val="24"/>
+          <w:szCs w:val="24"/>
+        </w:rPr>
+        <w:t>stándar</w:t>
+      </w:r>
+      <w:r>
+        <w:rPr>
+          <w:sz w:val="24"/>
+          <w:szCs w:val="24"/>
+        </w:rPr>
+        <w:t>, Varianza</w:t>
+      </w:r>
+    </w:p>
+    <w:p>
+      <w:pPr>
+        <w:pStyle w:val="Prrafodelista"/>
+        <w:numPr>
+          <w:ilvl w:val="1"/>
+          <w:numId w:val="2"/>
+        </w:numPr>
+        <w:rPr>
+          <w:sz w:val="24"/>
+          <w:szCs w:val="24"/>
+        </w:rPr>
+      </w:pPr>
+      <w:r>
+        <w:rPr>
+          <w:sz w:val="24"/>
+          <w:szCs w:val="24"/>
+        </w:rPr>
+        <w:t>Regresión</w:t>
+      </w:r>
+    </w:p>
+    <w:p>
+      <w:pPr>
+        <w:pStyle w:val="Prrafodelista"/>
+        <w:numPr>
+          <w:ilvl w:val="1"/>
+          <w:numId w:val="2"/>
+        </w:numPr>
+        <w:rPr>
+          <w:sz w:val="24"/>
+          <w:szCs w:val="24"/>
+        </w:rPr>
+      </w:pPr>
+      <w:r>
+        <w:rPr>
+          <w:sz w:val="24"/>
+          <w:szCs w:val="24"/>
+        </w:rPr>
+        <w:t>Pruebas de hipótesis</w:t>
+      </w:r>
+    </w:p>
+    <w:p>
+      <w:pPr>
+        <w:pStyle w:val="Prrafodelista"/>
+        <w:numPr>
+          <w:ilvl w:val="0"/>
+          <w:numId w:val="2"/>
+        </w:numPr>
+        <w:rPr>
+          <w:sz w:val="24"/>
+          <w:szCs w:val="24"/>
+        </w:rPr>
+      </w:pPr>
+      <w:r>
+        <w:rPr>
+          <w:sz w:val="24"/>
+          <w:szCs w:val="24"/>
+        </w:rPr>
+        <w:t xml:space="preserve">Machine </w:t>
+      </w:r>
+      <w:proofErr w:type="spellStart"/>
+      <w:r>
+        <w:rPr>
+          <w:sz w:val="24"/>
+          <w:szCs w:val="24"/>
+        </w:rPr>
+        <w:t>Learning</w:t>
+      </w:r>
+      <w:proofErr w:type="spellEnd"/>
+      <w:r>
+        <w:rPr>
+          <w:sz w:val="24"/>
+          <w:szCs w:val="24"/>
+        </w:rPr>
+        <w:t>: Herramientas como algoritmos que trabajan con datos empíricos que permiten reconocer patrones, predecir comportamientos futuros y además tocar decisiones basadas en los datos.</w:t>
+      </w:r>
+    </w:p>
+    <w:p>
+      <w:pPr>
+        <w:pStyle w:val="Prrafodelista"/>
+        <w:numPr>
+          <w:ilvl w:val="0"/>
+          <w:numId w:val="2"/>
+        </w:numPr>
+        <w:rPr>
+          <w:sz w:val="24"/>
+          <w:szCs w:val="24"/>
+        </w:rPr>
+      </w:pPr>
+      <w:r>
+        <w:rPr>
+          <w:sz w:val="24"/>
+          <w:szCs w:val="24"/>
+        </w:rPr>
+        <w:t>Análisis de Correlaciones: Se usan datos estadísticos para determinar si existe una relación entre dos variables cuantificables que se cree que siguen una evolución similar.</w:t>
+      </w:r>
+    </w:p>
+    <w:p>
+      <w:pPr>
+        <w:pStyle w:val="Prrafodelista"/>
+        <w:numPr>
+          <w:ilvl w:val="0"/>
+          <w:numId w:val="2"/>
+        </w:numPr>
+        <w:rPr>
+          <w:sz w:val="24"/>
+          <w:szCs w:val="24"/>
+        </w:rPr>
+      </w:pPr>
+      <w:r>
+        <w:rPr>
+          <w:sz w:val="24"/>
+          <w:szCs w:val="24"/>
+        </w:rPr>
+        <w:t xml:space="preserve">Data </w:t>
+      </w:r>
+      <w:proofErr w:type="spellStart"/>
+      <w:r>
+        <w:rPr>
+          <w:sz w:val="24"/>
+          <w:szCs w:val="24"/>
+        </w:rPr>
+        <w:t>Mining</w:t>
+      </w:r>
+      <w:proofErr w:type="spellEnd"/>
+      <w:r>
+        <w:rPr>
+          <w:sz w:val="24"/>
+          <w:szCs w:val="24"/>
+        </w:rPr>
+        <w:t xml:space="preserve">: </w:t>
+      </w:r>
+      <w:r>
+        <w:rPr>
+          <w:sz w:val="24"/>
+          <w:szCs w:val="24"/>
+        </w:rPr>
+        <w:t>Minería de datos, es el proceso de análisis pensado para grandes números de datos, para detectar patrones, relaciones e información relevante para mejorar el desempeño de las operaciones relacionadas con el cliente y el internet de las cosas</w:t>
+      </w:r>
+    </w:p>
+    <w:p>
+      <w:pPr>
+        <w:pStyle w:val="Prrafodelista"/>
+        <w:numPr>
+          <w:ilvl w:val="0"/>
+          <w:numId w:val="2"/>
+        </w:numPr>
+        <w:rPr>
+          <w:sz w:val="24"/>
+          <w:szCs w:val="24"/>
+        </w:rPr>
+      </w:pPr>
       <w:bookmarkStart w:id="0" w:name="_GoBack"/>
       <w:bookmarkEnd w:id="0"/>
-    </w:p>
-    <w:p>
-      <w:r>
-        <w:t>3. Búsqueda de Soluciones Creativas.</w:t>
-      </w:r>
+      <w:r>
+        <w:rPr>
+          <w:sz w:val="24"/>
+          <w:szCs w:val="24"/>
+        </w:rPr>
+        <w:t>Análisis de Regresión: Se utilizan datos estadísticos para investigar la relación entre variables que se piensa que una interviene o afecta el comportamiento de la otra.</w:t>
+      </w:r>
+    </w:p>
+    <w:p>
+      <w:pPr>
+        <w:pStyle w:val="Prrafodelista"/>
+        <w:numPr>
+          <w:ilvl w:val="0"/>
+          <w:numId w:val="2"/>
+        </w:numPr>
+        <w:rPr>
+          <w:sz w:val="24"/>
+          <w:szCs w:val="24"/>
+        </w:rPr>
+      </w:pPr>
+      <w:r>
+        <w:rPr>
+          <w:sz w:val="24"/>
+          <w:szCs w:val="24"/>
+        </w:rPr>
+        <w:lastRenderedPageBreak/>
+        <w:t>Reglas de asociación: Conjunto de técnicas de análisis de datos que se utilizan para descubrir relaciones entre variables en grandes bases de datos</w:t>
+      </w:r>
+      <w:r>
+        <w:rPr>
+          <w:sz w:val="24"/>
+          <w:szCs w:val="24"/>
+        </w:rPr>
+        <w:t>.</w:t>
+      </w:r>
+    </w:p>
+    <w:p>
+      <w:pPr>
+        <w:pStyle w:val="Prrafodelista"/>
+        <w:numPr>
+          <w:ilvl w:val="0"/>
+          <w:numId w:val="2"/>
+        </w:numPr>
+        <w:rPr>
+          <w:sz w:val="24"/>
+          <w:szCs w:val="24"/>
+        </w:rPr>
+      </w:pPr>
+      <w:r>
+        <w:rPr>
+          <w:sz w:val="24"/>
+          <w:szCs w:val="24"/>
+        </w:rPr>
+        <w:t>Redes Neuronales: Técnicas inspiradas en el funcionamiento de redes neuronales biológicas, que permiten encontrar patrones especialmente no lineales en los datos, trata de simular en proceso de decisión de un cerebro humano.</w:t>
+      </w:r>
+    </w:p>
+    <w:p>
+      <w:pPr>
+        <w:ind w:left="360"/>
+        <w:rPr>
+          <w:sz w:val="24"/>
+          <w:szCs w:val="24"/>
+        </w:rPr>
+      </w:pPr>
     </w:p>
     <w:p/>
     <w:sectPr>
@@ -111,6 +551,92 @@
 <file path=word/numbering.xml><?xml version="1.0" encoding="utf-8"?>
 <w:numbering xmlns:wpc="http://schemas.microsoft.com/office/word/2010/wordprocessingCanvas" xmlns:cx="http://schemas.microsoft.com/office/drawing/2014/chartex" xmlns:cx1="http://schemas.microsoft.com/office/drawing/2015/9/8/chartex" xmlns:cx2="http://schemas.microsoft.com/office/drawing/2015/10/21/chartex" xmlns:cx3="http://schemas.microsoft.com/office/drawing/2016/5/9/chartex" xmlns:cx4="http://schemas.microsoft.com/office/drawing/2016/5/10/chartex" xmlns:cx5="http://schemas.microsoft.com/office/drawing/2016/5/11/chartex" xmlns:cx6="http://schemas.microsoft.com/office/drawing/2016/5/12/chartex" xmlns:cx7="http://schemas.microsoft.com/office/drawing/2016/5/13/chartex" xmlns:cx8="http://schemas.microsoft.com/office/drawing/2016/5/14/chartex" xmlns:mc="http://schemas.openxmlformats.org/markup-compatibility/2006" xmlns:aink="http://schemas.microsoft.com/office/drawing/2016/ink" xmlns:am3d="http://schemas.microsoft.com/office/drawing/2017/model3d" xmlns:o="urn:schemas-microsoft-com:office:office" xmlns:r="http://schemas.openxmlformats.org/officeDocument/2006/relationships" xmlns:m="http://schemas.openxmlformats.org/officeDocument/2006/math" xmlns:v="urn:schemas-microsoft-com:vml" xmlns:wp14="http://schemas.microsoft.com/office/word/2010/wordprocessingDrawing" xmlns:wp="http://schemas.openxmlformats.org/drawingml/2006/wordprocessingDrawing" xmlns:w10="urn:schemas-microsoft-com:office:word" xmlns:w="http://schemas.openxmlformats.org/wordprocessingml/2006/main" xmlns:w14="http://schemas.microsoft.com/office/word/2010/wordml" xmlns:w15="http://schemas.microsoft.com/office/word/2012/wordml" xmlns:w16cid="http://schemas.microsoft.com/office/word/2016/wordml/cid" xmlns:w16se="http://schemas.microsoft.com/office/word/2015/wordml/symex" xmlns:wpg="http://schemas.microsoft.com/office/word/2010/wordprocessingGroup" xmlns:wpi="http://schemas.microsoft.com/office/word/2010/wordprocessingInk" xmlns:wne="http://schemas.microsoft.com/office/word/2006/wordml" xmlns:wps="http://schemas.microsoft.com/office/word/2010/wordprocessingShape" mc:Ignorable="w14 w15 w16se w16cid wp14">
   <w:abstractNum w:abstractNumId="0" w15:restartNumberingAfterBreak="0">
+    <w:nsid w:val="4C2D1D02"/>
+    <w:multiLevelType w:val="hybridMultilevel"/>
+    <w:tmpl w:val="1F3EF426"/>
+    <w:lvl w:ilvl="0" w:tplc="240A000F">
+      <w:start w:val="1"/>
+      <w:numFmt w:val="decimal"/>
+      <w:lvlText w:val="%1."/>
+      <w:lvlJc w:val="left"/>
+      <w:pPr>
+        <w:ind w:left="720" w:hanging="360"/>
+      </w:pPr>
+    </w:lvl>
+    <w:lvl w:ilvl="1" w:tplc="240A0019">
+      <w:start w:val="1"/>
+      <w:numFmt w:val="lowerLetter"/>
+      <w:lvlText w:val="%2."/>
+      <w:lvlJc w:val="left"/>
+      <w:pPr>
+        <w:ind w:left="1440" w:hanging="360"/>
+      </w:pPr>
+    </w:lvl>
+    <w:lvl w:ilvl="2" w:tplc="240A001B" w:tentative="1">
+      <w:start w:val="1"/>
+      <w:numFmt w:val="lowerRoman"/>
+      <w:lvlText w:val="%3."/>
+      <w:lvlJc w:val="right"/>
+      <w:pPr>
+        <w:ind w:left="2160" w:hanging="180"/>
+      </w:pPr>
+    </w:lvl>
+    <w:lvl w:ilvl="3" w:tplc="240A000F" w:tentative="1">
+      <w:start w:val="1"/>
+      <w:numFmt w:val="decimal"/>
+      <w:lvlText w:val="%4."/>
+      <w:lvlJc w:val="left"/>
+      <w:pPr>
+        <w:ind w:left="2880" w:hanging="360"/>
+      </w:pPr>
+    </w:lvl>
+    <w:lvl w:ilvl="4" w:tplc="240A0019" w:tentative="1">
+      <w:start w:val="1"/>
+      <w:numFmt w:val="lowerLetter"/>
+      <w:lvlText w:val="%5."/>
+      <w:lvlJc w:val="left"/>
+      <w:pPr>
+        <w:ind w:left="3600" w:hanging="360"/>
+      </w:pPr>
+    </w:lvl>
+    <w:lvl w:ilvl="5" w:tplc="240A001B" w:tentative="1">
+      <w:start w:val="1"/>
+      <w:numFmt w:val="lowerRoman"/>
+      <w:lvlText w:val="%6."/>
+      <w:lvlJc w:val="right"/>
+      <w:pPr>
+        <w:ind w:left="4320" w:hanging="180"/>
+      </w:pPr>
+    </w:lvl>
+    <w:lvl w:ilvl="6" w:tplc="240A000F" w:tentative="1">
+      <w:start w:val="1"/>
+      <w:numFmt w:val="decimal"/>
+      <w:lvlText w:val="%7."/>
+      <w:lvlJc w:val="left"/>
+      <w:pPr>
+        <w:ind w:left="5040" w:hanging="360"/>
+      </w:pPr>
+    </w:lvl>
+    <w:lvl w:ilvl="7" w:tplc="240A0019" w:tentative="1">
+      <w:start w:val="1"/>
+      <w:numFmt w:val="lowerLetter"/>
+      <w:lvlText w:val="%8."/>
+      <w:lvlJc w:val="left"/>
+      <w:pPr>
+        <w:ind w:left="5760" w:hanging="360"/>
+      </w:pPr>
+    </w:lvl>
+    <w:lvl w:ilvl="8" w:tplc="240A001B" w:tentative="1">
+      <w:start w:val="1"/>
+      <w:numFmt w:val="lowerRoman"/>
+      <w:lvlText w:val="%9."/>
+      <w:lvlJc w:val="right"/>
+      <w:pPr>
+        <w:ind w:left="6480" w:hanging="180"/>
+      </w:pPr>
+    </w:lvl>
+  </w:abstractNum>
+  <w:abstractNum w:abstractNumId="1" w15:restartNumberingAfterBreak="0">
     <w:nsid w:val="7CBC7FCE"/>
     <w:multiLevelType w:val="hybridMultilevel"/>
     <w:tmpl w:val="A80EA064"/>
@@ -224,6 +750,9 @@
     </w:lvl>
   </w:abstractNum>
   <w:num w:numId="1">
+    <w:abstractNumId w:val="1"/>
+  </w:num>
+  <w:num w:numId="2">
     <w:abstractNumId w:val="0"/>
   </w:num>
 </w:numbering>

</xml_diff>

<commit_message>
Se agregaron soluciones al requerimiento funcional 1 y 2
</commit_message>
<xml_diff>
--- a/3. Búsqueda de Soluciones Creativas.docx
+++ b/3. Búsqueda de Soluciones Creativas.docx
@@ -1,6 +1,6 @@
 
 <file path=word/document.xml><?xml version="1.0" encoding="utf-8"?>
-<w:document xmlns:wpc="http://schemas.microsoft.com/office/word/2010/wordprocessingCanvas" xmlns:cx="http://schemas.microsoft.com/office/drawing/2014/chartex" xmlns:cx1="http://schemas.microsoft.com/office/drawing/2015/9/8/chartex" xmlns:cx2="http://schemas.microsoft.com/office/drawing/2015/10/21/chartex" xmlns:cx3="http://schemas.microsoft.com/office/drawing/2016/5/9/chartex" xmlns:cx4="http://schemas.microsoft.com/office/drawing/2016/5/10/chartex" xmlns:cx5="http://schemas.microsoft.com/office/drawing/2016/5/11/chartex" xmlns:cx6="http://schemas.microsoft.com/office/drawing/2016/5/12/chartex" xmlns:cx7="http://schemas.microsoft.com/office/drawing/2016/5/13/chartex" xmlns:cx8="http://schemas.microsoft.com/office/drawing/2016/5/14/chartex" xmlns:mc="http://schemas.openxmlformats.org/markup-compatibility/2006" xmlns:aink="http://schemas.microsoft.com/office/drawing/2016/ink" xmlns:am3d="http://schemas.microsoft.com/office/drawing/2017/model3d" xmlns:o="urn:schemas-microsoft-com:office:office" xmlns:r="http://schemas.openxmlformats.org/officeDocument/2006/relationships" xmlns:m="http://schemas.openxmlformats.org/officeDocument/2006/math" xmlns:v="urn:schemas-microsoft-com:vml" xmlns:wp14="http://schemas.microsoft.com/office/word/2010/wordprocessingDrawing" xmlns:wp="http://schemas.openxmlformats.org/drawingml/2006/wordprocessingDrawing" xmlns:w10="urn:schemas-microsoft-com:office:word" xmlns:w="http://schemas.openxmlformats.org/wordprocessingml/2006/main" xmlns:w14="http://schemas.microsoft.com/office/word/2010/wordml" xmlns:w15="http://schemas.microsoft.com/office/word/2012/wordml" xmlns:w16cid="http://schemas.microsoft.com/office/word/2016/wordml/cid" xmlns:w16se="http://schemas.microsoft.com/office/word/2015/wordml/symex" xmlns:wpg="http://schemas.microsoft.com/office/word/2010/wordprocessingGroup" xmlns:wpi="http://schemas.microsoft.com/office/word/2010/wordprocessingInk" xmlns:wne="http://schemas.microsoft.com/office/word/2006/wordml" xmlns:wps="http://schemas.microsoft.com/office/word/2010/wordprocessingShape" mc:Ignorable="w14 w15 w16se w16cid wp14">
+<w:document xmlns:wpc="http://schemas.microsoft.com/office/word/2010/wordprocessingCanvas" xmlns:cx="http://schemas.microsoft.com/office/drawing/2014/chartex" xmlns:mc="http://schemas.openxmlformats.org/markup-compatibility/2006" xmlns:o="urn:schemas-microsoft-com:office:office" xmlns:r="http://schemas.openxmlformats.org/officeDocument/2006/relationships" xmlns:m="http://schemas.openxmlformats.org/officeDocument/2006/math" xmlns:v="urn:schemas-microsoft-com:vml" xmlns:wp14="http://schemas.microsoft.com/office/word/2010/wordprocessingDrawing" xmlns:wp="http://schemas.openxmlformats.org/drawingml/2006/wordprocessingDrawing" xmlns:w10="urn:schemas-microsoft-com:office:word" xmlns:w="http://schemas.openxmlformats.org/wordprocessingml/2006/main" xmlns:w14="http://schemas.microsoft.com/office/word/2010/wordml" xmlns:w15="http://schemas.microsoft.com/office/word/2012/wordml" xmlns:w16se="http://schemas.microsoft.com/office/word/2015/wordml/symex" xmlns:wpg="http://schemas.microsoft.com/office/word/2010/wordprocessingGroup" xmlns:wpi="http://schemas.microsoft.com/office/word/2010/wordprocessingInk" xmlns:wne="http://schemas.microsoft.com/office/word/2006/wordml" xmlns:wps="http://schemas.microsoft.com/office/word/2010/wordprocessingShape" mc:Ignorable="w14 w15 w16se wp14">
   <w:body>
     <w:p>
       <w:r>
@@ -119,6 +119,7 @@
     </w:p>
     <w:p>
       <w:pPr>
+        <w:jc w:val="both"/>
         <w:rPr>
           <w:sz w:val="24"/>
           <w:szCs w:val="24"/>
@@ -166,6 +167,7 @@
     </w:p>
     <w:p>
       <w:pPr>
+        <w:jc w:val="both"/>
         <w:rPr>
           <w:sz w:val="24"/>
           <w:szCs w:val="24"/>
@@ -181,6 +183,7 @@
     </w:p>
     <w:p>
       <w:pPr>
+        <w:jc w:val="both"/>
         <w:rPr>
           <w:sz w:val="24"/>
           <w:szCs w:val="24"/>
@@ -217,6 +220,7 @@
           <w:ilvl w:val="0"/>
           <w:numId w:val="2"/>
         </w:numPr>
+        <w:jc w:val="both"/>
         <w:rPr>
           <w:sz w:val="24"/>
           <w:szCs w:val="24"/>
@@ -258,6 +262,7 @@
           <w:ilvl w:val="1"/>
           <w:numId w:val="2"/>
         </w:numPr>
+        <w:jc w:val="both"/>
         <w:rPr>
           <w:sz w:val="24"/>
           <w:szCs w:val="24"/>
@@ -285,6 +290,7 @@
           <w:ilvl w:val="1"/>
           <w:numId w:val="2"/>
         </w:numPr>
+        <w:jc w:val="both"/>
         <w:rPr>
           <w:sz w:val="24"/>
           <w:szCs w:val="24"/>
@@ -326,6 +332,7 @@
           <w:ilvl w:val="1"/>
           <w:numId w:val="2"/>
         </w:numPr>
+        <w:jc w:val="both"/>
         <w:rPr>
           <w:sz w:val="24"/>
           <w:szCs w:val="24"/>
@@ -346,6 +353,7 @@
           <w:ilvl w:val="1"/>
           <w:numId w:val="2"/>
         </w:numPr>
+        <w:jc w:val="both"/>
         <w:rPr>
           <w:sz w:val="24"/>
           <w:szCs w:val="24"/>
@@ -366,6 +374,7 @@
           <w:ilvl w:val="0"/>
           <w:numId w:val="2"/>
         </w:numPr>
+        <w:jc w:val="both"/>
         <w:rPr>
           <w:sz w:val="24"/>
           <w:szCs w:val="24"/>
@@ -402,6 +411,7 @@
           <w:ilvl w:val="0"/>
           <w:numId w:val="2"/>
         </w:numPr>
+        <w:jc w:val="both"/>
         <w:rPr>
           <w:sz w:val="24"/>
           <w:szCs w:val="24"/>
@@ -422,6 +432,7 @@
           <w:ilvl w:val="0"/>
           <w:numId w:val="2"/>
         </w:numPr>
+        <w:jc w:val="both"/>
         <w:rPr>
           <w:sz w:val="24"/>
           <w:szCs w:val="24"/>
@@ -465,79 +476,569 @@
           <w:ilvl w:val="0"/>
           <w:numId w:val="2"/>
         </w:numPr>
-        <w:rPr>
-          <w:sz w:val="24"/>
-          <w:szCs w:val="24"/>
-        </w:rPr>
-      </w:pPr>
+        <w:jc w:val="both"/>
+        <w:rPr>
+          <w:sz w:val="24"/>
+          <w:szCs w:val="24"/>
+        </w:rPr>
+      </w:pPr>
+      <w:r>
+        <w:rPr>
+          <w:sz w:val="24"/>
+          <w:szCs w:val="24"/>
+        </w:rPr>
+        <w:t>Análisis de Regresión: Se utilizan datos estadísticos para investigar la relación entre variables que se piensa que una interviene o afecta el comportamiento de la otra.</w:t>
+      </w:r>
+    </w:p>
+    <w:p>
+      <w:pPr>
+        <w:pStyle w:val="Prrafodelista"/>
+        <w:numPr>
+          <w:ilvl w:val="0"/>
+          <w:numId w:val="2"/>
+        </w:numPr>
+        <w:jc w:val="both"/>
+        <w:rPr>
+          <w:sz w:val="24"/>
+          <w:szCs w:val="24"/>
+        </w:rPr>
+      </w:pPr>
+      <w:r>
+        <w:rPr>
+          <w:sz w:val="24"/>
+          <w:szCs w:val="24"/>
+        </w:rPr>
+        <w:lastRenderedPageBreak/>
+        <w:t>Reglas de asociación: Conjunto de técnicas de análisis de datos que se utilizan para descubrir relaciones entre variables en grandes bases de datos</w:t>
+      </w:r>
+      <w:r>
+        <w:rPr>
+          <w:sz w:val="24"/>
+          <w:szCs w:val="24"/>
+        </w:rPr>
+        <w:t>.</w:t>
+      </w:r>
+    </w:p>
+    <w:p>
+      <w:pPr>
+        <w:pStyle w:val="Prrafodelista"/>
+        <w:numPr>
+          <w:ilvl w:val="0"/>
+          <w:numId w:val="2"/>
+        </w:numPr>
+        <w:jc w:val="both"/>
+        <w:rPr>
+          <w:sz w:val="24"/>
+          <w:szCs w:val="24"/>
+        </w:rPr>
+      </w:pPr>
+      <w:r>
+        <w:rPr>
+          <w:sz w:val="24"/>
+          <w:szCs w:val="24"/>
+        </w:rPr>
+        <w:t>Redes Neuronales: Técnicas inspiradas en el funcionamiento de redes neuronales biológicas, que permiten encontrar patrones especialmente no lineales en los datos, trata de simular en proceso de decisión de un cerebro humano.</w:t>
+      </w:r>
+    </w:p>
+    <w:p>
+      <w:pPr>
+        <w:ind w:left="360"/>
+        <w:jc w:val="both"/>
+        <w:rPr>
+          <w:sz w:val="24"/>
+          <w:szCs w:val="24"/>
+        </w:rPr>
+      </w:pPr>
+    </w:p>
+    <w:p>
+      <w:pPr>
+        <w:jc w:val="both"/>
+        <w:rPr>
+          <w:sz w:val="24"/>
+          <w:szCs w:val="24"/>
+        </w:rPr>
+      </w:pPr>
+      <w:r>
+        <w:rPr>
+          <w:b/>
+          <w:sz w:val="24"/>
+          <w:szCs w:val="24"/>
+        </w:rPr>
+        <w:t xml:space="preserve">METODOLOGIAS PARA REALIZACION DEL PROYECTO: </w:t>
+      </w:r>
+      <w:r>
+        <w:rPr>
+          <w:sz w:val="24"/>
+          <w:szCs w:val="24"/>
+        </w:rPr>
+        <w:t xml:space="preserve">Debido a que el proyecto requiere una correcta estructuración, </w:t>
+      </w:r>
+      <w:r>
+        <w:rPr>
+          <w:sz w:val="24"/>
+          <w:szCs w:val="24"/>
+        </w:rPr>
+        <w:t>y llevarse a cabo realizando un buen proceso, es recomendable hacer uso de ciertas metodologías para realizar proyectos.</w:t>
+      </w:r>
+      <w:r>
+        <w:rPr>
+          <w:sz w:val="24"/>
+          <w:szCs w:val="24"/>
+        </w:rPr>
+        <w:t xml:space="preserve"> Debido a que se requiere alta calidad en el producto, lo más adecuado es usar una metodología </w:t>
+      </w:r>
+      <w:proofErr w:type="spellStart"/>
+      <w:r>
+        <w:rPr>
+          <w:sz w:val="24"/>
+          <w:szCs w:val="24"/>
+        </w:rPr>
+        <w:t>agil</w:t>
+      </w:r>
+      <w:proofErr w:type="spellEnd"/>
+      <w:r>
+        <w:rPr>
+          <w:sz w:val="24"/>
+          <w:szCs w:val="24"/>
+        </w:rPr>
+        <w:t>.</w:t>
+      </w:r>
+    </w:p>
+    <w:p>
+      <w:pPr>
+        <w:pStyle w:val="Prrafodelista"/>
+        <w:numPr>
+          <w:ilvl w:val="0"/>
+          <w:numId w:val="3"/>
+        </w:numPr>
+        <w:jc w:val="both"/>
+        <w:rPr>
+          <w:sz w:val="24"/>
+          <w:szCs w:val="24"/>
+        </w:rPr>
+      </w:pPr>
+      <w:r>
+        <w:rPr>
+          <w:sz w:val="24"/>
+          <w:szCs w:val="24"/>
+        </w:rPr>
+        <w:t>Uso de SCRUM: SCRUM es una de las conocidas metodologías agiles. SCRUM propone que en todo proceso hay caos por naturaleza. Para reducir problemas, SCRUM incita a una mayor comunicación con el cliente y además entre los mismos desarrolladores de trabajo. Con objetivo de lograr esto, se realiza</w:t>
+      </w:r>
+      <w:r>
+        <w:rPr>
+          <w:sz w:val="24"/>
+          <w:szCs w:val="24"/>
+        </w:rPr>
+        <w:t xml:space="preserve"> un seguimiento del sprint, en donde se lleva a cabo una ardua revisión a través de reuniones durante el proceso de realización del proyecto.</w:t>
+      </w:r>
+      <w:r>
+        <w:rPr>
+          <w:sz w:val="24"/>
+          <w:szCs w:val="24"/>
+        </w:rPr>
+        <w:t xml:space="preserve"> Esto permite la comunicación y revisión del producto en contraste con los requerimientos, mejorando la calidad del mismo.</w:t>
+      </w:r>
+    </w:p>
+    <w:p>
+      <w:pPr>
+        <w:pStyle w:val="Prrafodelista"/>
+        <w:numPr>
+          <w:ilvl w:val="0"/>
+          <w:numId w:val="3"/>
+        </w:numPr>
+        <w:jc w:val="both"/>
+        <w:rPr>
+          <w:sz w:val="24"/>
+          <w:szCs w:val="24"/>
+        </w:rPr>
+      </w:pPr>
+      <w:r>
+        <w:rPr>
+          <w:sz w:val="24"/>
+          <w:szCs w:val="24"/>
+        </w:rPr>
+        <w:t xml:space="preserve">Uso de Programación Extrema: Esta es una metodología recomendada para requisitos imprecisos y variantes. Es similar a SCRUM por la parte de la alta comunicación desarrollador-cliente. Sin embargo, SCRUM es para requisitos definidos claramente y sus revisiones </w:t>
+      </w:r>
+      <w:r>
+        <w:rPr>
+          <w:sz w:val="24"/>
+          <w:szCs w:val="24"/>
+        </w:rPr>
+        <w:t>son para contrastar el producto con los requisitos y asegurar la calidad, mientras que esta metodología permite variar los requisitos de acuerdo a como se vaya adaptando la solución al problema planteado. Permite responder a cambios requeridos por el cliente de manera inmediata.</w:t>
+      </w:r>
+    </w:p>
+    <w:p>
+      <w:pPr>
+        <w:pStyle w:val="Prrafodelista"/>
+        <w:numPr>
+          <w:ilvl w:val="0"/>
+          <w:numId w:val="3"/>
+        </w:numPr>
+        <w:jc w:val="both"/>
+        <w:rPr>
+          <w:sz w:val="24"/>
+          <w:szCs w:val="24"/>
+        </w:rPr>
+      </w:pPr>
+      <w:r>
+        <w:rPr>
+          <w:sz w:val="24"/>
+          <w:szCs w:val="24"/>
+        </w:rPr>
+        <w:t xml:space="preserve">Uso de Kanban: Es una metodología </w:t>
+      </w:r>
+      <w:r>
+        <w:rPr>
+          <w:sz w:val="24"/>
+          <w:szCs w:val="24"/>
+        </w:rPr>
+        <w:t>japonesa que se usa para hacer un seguimiento a una línea de producción. Permiten hacer un seguimiento detenido a un proceso y se le asignan estados a cada actividad del proceso. Hoy en día bastante aplicado a proyec</w:t>
+      </w:r>
+      <w:r>
+        <w:rPr>
+          <w:sz w:val="24"/>
+          <w:szCs w:val="24"/>
+        </w:rPr>
+        <w:t>tos TI, pues actividades ya pre</w:t>
+      </w:r>
+      <w:r>
+        <w:rPr>
+          <w:sz w:val="24"/>
+          <w:szCs w:val="24"/>
+        </w:rPr>
+        <w:t xml:space="preserve">definidas </w:t>
+      </w:r>
+      <w:r>
+        <w:rPr>
+          <w:sz w:val="24"/>
+          <w:szCs w:val="24"/>
+        </w:rPr>
+        <w:t xml:space="preserve">pueden recibir un monitoreo </w:t>
+      </w:r>
+      <w:r>
+        <w:rPr>
+          <w:sz w:val="24"/>
+          <w:szCs w:val="24"/>
+        </w:rPr>
+        <w:t>continúo</w:t>
+      </w:r>
+      <w:r>
+        <w:rPr>
+          <w:sz w:val="24"/>
+          <w:szCs w:val="24"/>
+        </w:rPr>
+        <w:t xml:space="preserve"> asegurando </w:t>
+      </w:r>
+      <w:r>
+        <w:rPr>
+          <w:sz w:val="24"/>
+          <w:szCs w:val="24"/>
+        </w:rPr>
+        <w:t xml:space="preserve">un mejor manejo de los tiempos establecidos </w:t>
+      </w:r>
+      <w:r>
+        <w:rPr>
+          <w:sz w:val="24"/>
+          <w:szCs w:val="24"/>
+        </w:rPr>
+        <w:t>para el proyecto.</w:t>
+      </w:r>
+    </w:p>
+    <w:p>
+      <w:pPr>
+        <w:pStyle w:val="Prrafodelista"/>
+        <w:numPr>
+          <w:ilvl w:val="0"/>
+          <w:numId w:val="3"/>
+        </w:numPr>
+        <w:jc w:val="both"/>
+        <w:rPr>
+          <w:sz w:val="24"/>
+          <w:szCs w:val="24"/>
+        </w:rPr>
+      </w:pPr>
+      <w:r>
+        <w:rPr>
+          <w:sz w:val="24"/>
+          <w:szCs w:val="24"/>
+        </w:rPr>
+        <w:t xml:space="preserve">Programación modular: La programación modular asegura un mejor manejo de actividades y asignaciones a los desarrolladores del proyecto. </w:t>
+      </w:r>
+      <w:r>
+        <w:rPr>
+          <w:sz w:val="24"/>
+          <w:szCs w:val="24"/>
+        </w:rPr>
+        <w:t>Esta permite trabajar de manera paralela sobre el proyecto sin tener dependencias entre módulos de trabajo, haciendo el proyecto mucho más efectivo.</w:t>
+      </w:r>
+    </w:p>
+    <w:p>
+      <w:pPr>
+        <w:pStyle w:val="Prrafodelista"/>
+        <w:numPr>
+          <w:ilvl w:val="0"/>
+          <w:numId w:val="3"/>
+        </w:numPr>
+        <w:jc w:val="both"/>
+        <w:rPr>
+          <w:sz w:val="24"/>
+          <w:szCs w:val="24"/>
+        </w:rPr>
+      </w:pPr>
+      <w:r>
+        <w:rPr>
+          <w:sz w:val="24"/>
+          <w:szCs w:val="24"/>
+        </w:rPr>
+        <w:t>Uso de patrones de diseño: Con el objetivo de mejorar la estructura del proyecto, hacer uso de patrones de diseño como Singleton</w:t>
+      </w:r>
+      <w:r>
+        <w:rPr>
+          <w:sz w:val="24"/>
+          <w:szCs w:val="24"/>
+        </w:rPr>
+        <w:t xml:space="preserve"> y Observer para una estructura </w:t>
+      </w:r>
+      <w:r>
+        <w:rPr>
+          <w:sz w:val="24"/>
+          <w:szCs w:val="24"/>
+        </w:rPr>
+        <w:t>más</w:t>
+      </w:r>
+      <w:r>
+        <w:rPr>
+          <w:sz w:val="24"/>
+          <w:szCs w:val="24"/>
+        </w:rPr>
+        <w:t xml:space="preserve"> adecuada dentro del software y </w:t>
+      </w:r>
+      <w:r>
+        <w:rPr>
+          <w:sz w:val="24"/>
+          <w:szCs w:val="24"/>
+        </w:rPr>
+        <w:t>un mejor manejo de sus procesos internos.</w:t>
+      </w:r>
+    </w:p>
+    <w:p>
+      <w:pPr>
+        <w:jc w:val="both"/>
+        <w:rPr>
+          <w:b/>
+          <w:sz w:val="24"/>
+          <w:szCs w:val="24"/>
+        </w:rPr>
+      </w:pPr>
+    </w:p>
+    <w:p>
+      <w:pPr>
+        <w:jc w:val="both"/>
+        <w:rPr>
+          <w:b/>
+          <w:sz w:val="24"/>
+          <w:szCs w:val="24"/>
+        </w:rPr>
+      </w:pPr>
+    </w:p>
+    <w:p>
+      <w:pPr>
+        <w:jc w:val="both"/>
+        <w:rPr>
+          <w:b/>
+          <w:sz w:val="24"/>
+          <w:szCs w:val="24"/>
+        </w:rPr>
+      </w:pPr>
+      <w:r>
+        <w:rPr>
+          <w:b/>
+          <w:sz w:val="24"/>
+          <w:szCs w:val="24"/>
+        </w:rPr>
+        <w:lastRenderedPageBreak/>
+        <w:t>BASES DE DATOS:</w:t>
+      </w:r>
+    </w:p>
+    <w:p>
+      <w:pPr>
+        <w:jc w:val="both"/>
+        <w:rPr>
+          <w:sz w:val="24"/>
+          <w:szCs w:val="24"/>
+        </w:rPr>
+      </w:pPr>
+      <w:r>
+        <w:rPr>
+          <w:sz w:val="24"/>
+          <w:szCs w:val="24"/>
+        </w:rPr>
+        <w:t>Debido a que a la gran cantidad de datos que se manejan, se requiere dar solución al almacenamiento de estos. Para ello se presentarán opciones de servicios de bases de datos tanto estructuradas como no estructuradas.</w:t>
+      </w:r>
+    </w:p>
+    <w:p>
+      <w:pPr>
+        <w:pStyle w:val="Prrafodelista"/>
+        <w:numPr>
+          <w:ilvl w:val="0"/>
+          <w:numId w:val="4"/>
+        </w:numPr>
+        <w:jc w:val="both"/>
+        <w:rPr>
+          <w:sz w:val="24"/>
+          <w:szCs w:val="24"/>
+        </w:rPr>
+      </w:pPr>
+      <w:r>
+        <w:rPr>
+          <w:sz w:val="24"/>
+          <w:szCs w:val="24"/>
+        </w:rPr>
+        <w:t>Bases de datos relacionales: Hacer uso de las típicas bases de datos estructuradas. Tablas, campos, filas, entre otros. Estas bases de datos son sencillas y fácil para una búsqueda adecuada. Se puede hacer uso de lenguajes de consulta como SQL o LinQ. Se puede hacer uso de servicios de bases de datos web como Azure, entre otros.</w:t>
+      </w:r>
+    </w:p>
+    <w:p>
+      <w:pPr>
+        <w:pStyle w:val="Prrafodelista"/>
+        <w:numPr>
+          <w:ilvl w:val="0"/>
+          <w:numId w:val="4"/>
+        </w:numPr>
+        <w:jc w:val="both"/>
+        <w:rPr>
+          <w:sz w:val="24"/>
+          <w:szCs w:val="24"/>
+        </w:rPr>
+      </w:pPr>
+      <w:r>
+        <w:rPr>
+          <w:sz w:val="24"/>
+          <w:szCs w:val="24"/>
+        </w:rPr>
+        <w:t>Bases de datos columnares:</w:t>
+      </w:r>
+      <w:r>
+        <w:rPr>
+          <w:sz w:val="24"/>
+          <w:szCs w:val="24"/>
+        </w:rPr>
+        <w:t xml:space="preserve"> Son altamente usadas para análisis y precisión rápida de datos </w:t>
+      </w:r>
+      <w:r>
+        <w:rPr>
+          <w:sz w:val="24"/>
+          <w:szCs w:val="24"/>
+        </w:rPr>
+        <w:t>máquina</w:t>
+      </w:r>
+      <w:r>
+        <w:rPr>
+          <w:sz w:val="24"/>
+          <w:szCs w:val="24"/>
+        </w:rPr>
+        <w:t>. Toda la información la encontramos en grupos de columna, lo cual permiten un acceso rápido. Estas son NoSQ</w:t>
+      </w:r>
+      <w:r>
+        <w:rPr>
+          <w:sz w:val="24"/>
+          <w:szCs w:val="24"/>
+        </w:rPr>
+        <w:t>L, a diferencia de las convenciona</w:t>
+      </w:r>
+      <w:r>
+        <w:rPr>
+          <w:sz w:val="24"/>
+          <w:szCs w:val="24"/>
+        </w:rPr>
+        <w:t>les bases de datos relacionales.</w:t>
+      </w:r>
+      <w:r>
+        <w:rPr>
+          <w:sz w:val="24"/>
+          <w:szCs w:val="24"/>
+        </w:rPr>
+        <w:t xml:space="preserve"> Sin embargo, las más parecidas a estas.</w:t>
+      </w:r>
+    </w:p>
+    <w:p>
+      <w:pPr>
+        <w:pStyle w:val="Prrafodelista"/>
+        <w:numPr>
+          <w:ilvl w:val="0"/>
+          <w:numId w:val="4"/>
+        </w:numPr>
+        <w:jc w:val="both"/>
+        <w:rPr>
+          <w:sz w:val="24"/>
+          <w:szCs w:val="24"/>
+        </w:rPr>
+      </w:pPr>
+      <w:r>
+        <w:rPr>
+          <w:sz w:val="24"/>
+          <w:szCs w:val="24"/>
+        </w:rPr>
+        <w:t>Bases de datos gráficas: Tampoco es estructurada. Consiste en grupos de diagramas que permiten identificar relaciones dentro de los datos, en lugar de tablas. Son excelentes motores para aplicaciones web debido a su rápido acceso a la información.</w:t>
+      </w:r>
+    </w:p>
+    <w:p>
+      <w:pPr>
+        <w:pStyle w:val="Prrafodelista"/>
+        <w:numPr>
+          <w:ilvl w:val="0"/>
+          <w:numId w:val="4"/>
+        </w:numPr>
+        <w:jc w:val="both"/>
+        <w:rPr>
+          <w:sz w:val="24"/>
+          <w:szCs w:val="24"/>
+        </w:rPr>
+      </w:pPr>
+      <w:r>
+        <w:rPr>
+          <w:sz w:val="24"/>
+          <w:szCs w:val="24"/>
+        </w:rPr>
+        <w:t xml:space="preserve">Key-Value: No es estructurada, pero su implementación es simple y sencilla. </w:t>
+      </w:r>
+      <w:r>
+        <w:rPr>
+          <w:sz w:val="24"/>
+          <w:szCs w:val="24"/>
+        </w:rPr>
+        <w:t>Son excelentes para una rápida implementación y proyectos con plazos cortos. Además de esto, no tiene ventaja alguna sobre el resto.</w:t>
+      </w:r>
+    </w:p>
+    <w:p>
+      <w:pPr>
+        <w:pStyle w:val="Prrafodelista"/>
+        <w:numPr>
+          <w:ilvl w:val="0"/>
+          <w:numId w:val="4"/>
+        </w:numPr>
+        <w:jc w:val="both"/>
+        <w:rPr>
+          <w:sz w:val="24"/>
+          <w:szCs w:val="24"/>
+        </w:rPr>
+      </w:pPr>
+      <w:r>
+        <w:rPr>
+          <w:sz w:val="24"/>
+          <w:szCs w:val="24"/>
+        </w:rPr>
+        <w:t xml:space="preserve">Base de datos XML: Como su nombre lo indica, son bases de datos que utilizan el lenguaje de marcado XML. </w:t>
+      </w:r>
+      <w:r>
+        <w:rPr>
+          <w:sz w:val="24"/>
+          <w:szCs w:val="24"/>
+        </w:rPr>
+        <w:t xml:space="preserve">El hecho de que sea un lenguaje subyacente de la web, lo hace una herramienta bastante útil para solucionar este problema. Sin embargo, su mayor ventaja sobre las demás es cuando no se tienen datos en formatos tradicionales. </w:t>
+      </w:r>
       <w:bookmarkStart w:id="0" w:name="_GoBack"/>
       <w:bookmarkEnd w:id="0"/>
-      <w:r>
-        <w:rPr>
-          <w:sz w:val="24"/>
-          <w:szCs w:val="24"/>
-        </w:rPr>
-        <w:t>Análisis de Regresión: Se utilizan datos estadísticos para investigar la relación entre variables que se piensa que una interviene o afecta el comportamiento de la otra.</w:t>
-      </w:r>
-    </w:p>
-    <w:p>
-      <w:pPr>
-        <w:pStyle w:val="Prrafodelista"/>
-        <w:numPr>
-          <w:ilvl w:val="0"/>
-          <w:numId w:val="2"/>
-        </w:numPr>
-        <w:rPr>
-          <w:sz w:val="24"/>
-          <w:szCs w:val="24"/>
-        </w:rPr>
-      </w:pPr>
-      <w:r>
-        <w:rPr>
-          <w:sz w:val="24"/>
-          <w:szCs w:val="24"/>
-        </w:rPr>
-        <w:lastRenderedPageBreak/>
-        <w:t>Reglas de asociación: Conjunto de técnicas de análisis de datos que se utilizan para descubrir relaciones entre variables en grandes bases de datos</w:t>
-      </w:r>
-      <w:r>
-        <w:rPr>
-          <w:sz w:val="24"/>
-          <w:szCs w:val="24"/>
-        </w:rPr>
-        <w:t>.</w:t>
-      </w:r>
-    </w:p>
-    <w:p>
-      <w:pPr>
-        <w:pStyle w:val="Prrafodelista"/>
-        <w:numPr>
-          <w:ilvl w:val="0"/>
-          <w:numId w:val="2"/>
-        </w:numPr>
-        <w:rPr>
-          <w:sz w:val="24"/>
-          <w:szCs w:val="24"/>
-        </w:rPr>
-      </w:pPr>
-      <w:r>
-        <w:rPr>
-          <w:sz w:val="24"/>
-          <w:szCs w:val="24"/>
-        </w:rPr>
-        <w:t>Redes Neuronales: Técnicas inspiradas en el funcionamiento de redes neuronales biológicas, que permiten encontrar patrones especialmente no lineales en los datos, trata de simular en proceso de decisión de un cerebro humano.</w:t>
-      </w:r>
-    </w:p>
-    <w:p>
-      <w:pPr>
-        <w:ind w:left="360"/>
-        <w:rPr>
-          <w:sz w:val="24"/>
-          <w:szCs w:val="24"/>
-        </w:rPr>
-      </w:pPr>
-    </w:p>
-    <w:p/>
+    </w:p>
     <w:sectPr>
       <w:pgSz w:w="12240" w:h="15840"/>
       <w:pgMar w:top="1417" w:right="1701" w:bottom="1417" w:left="1701" w:header="708" w:footer="708" w:gutter="0"/>
@@ -549,8 +1050,94 @@
 </file>
 
 <file path=word/numbering.xml><?xml version="1.0" encoding="utf-8"?>
-<w:numbering xmlns:wpc="http://schemas.microsoft.com/office/word/2010/wordprocessingCanvas" xmlns:cx="http://schemas.microsoft.com/office/drawing/2014/chartex" xmlns:cx1="http://schemas.microsoft.com/office/drawing/2015/9/8/chartex" xmlns:cx2="http://schemas.microsoft.com/office/drawing/2015/10/21/chartex" xmlns:cx3="http://schemas.microsoft.com/office/drawing/2016/5/9/chartex" xmlns:cx4="http://schemas.microsoft.com/office/drawing/2016/5/10/chartex" xmlns:cx5="http://schemas.microsoft.com/office/drawing/2016/5/11/chartex" xmlns:cx6="http://schemas.microsoft.com/office/drawing/2016/5/12/chartex" xmlns:cx7="http://schemas.microsoft.com/office/drawing/2016/5/13/chartex" xmlns:cx8="http://schemas.microsoft.com/office/drawing/2016/5/14/chartex" xmlns:mc="http://schemas.openxmlformats.org/markup-compatibility/2006" xmlns:aink="http://schemas.microsoft.com/office/drawing/2016/ink" xmlns:am3d="http://schemas.microsoft.com/office/drawing/2017/model3d" xmlns:o="urn:schemas-microsoft-com:office:office" xmlns:r="http://schemas.openxmlformats.org/officeDocument/2006/relationships" xmlns:m="http://schemas.openxmlformats.org/officeDocument/2006/math" xmlns:v="urn:schemas-microsoft-com:vml" xmlns:wp14="http://schemas.microsoft.com/office/word/2010/wordprocessingDrawing" xmlns:wp="http://schemas.openxmlformats.org/drawingml/2006/wordprocessingDrawing" xmlns:w10="urn:schemas-microsoft-com:office:word" xmlns:w="http://schemas.openxmlformats.org/wordprocessingml/2006/main" xmlns:w14="http://schemas.microsoft.com/office/word/2010/wordml" xmlns:w15="http://schemas.microsoft.com/office/word/2012/wordml" xmlns:w16cid="http://schemas.microsoft.com/office/word/2016/wordml/cid" xmlns:w16se="http://schemas.microsoft.com/office/word/2015/wordml/symex" xmlns:wpg="http://schemas.microsoft.com/office/word/2010/wordprocessingGroup" xmlns:wpi="http://schemas.microsoft.com/office/word/2010/wordprocessingInk" xmlns:wne="http://schemas.microsoft.com/office/word/2006/wordml" xmlns:wps="http://schemas.microsoft.com/office/word/2010/wordprocessingShape" mc:Ignorable="w14 w15 w16se w16cid wp14">
+<w:numbering xmlns:wpc="http://schemas.microsoft.com/office/word/2010/wordprocessingCanvas" xmlns:cx="http://schemas.microsoft.com/office/drawing/2014/chartex" xmlns:mc="http://schemas.openxmlformats.org/markup-compatibility/2006" xmlns:o="urn:schemas-microsoft-com:office:office" xmlns:r="http://schemas.openxmlformats.org/officeDocument/2006/relationships" xmlns:m="http://schemas.openxmlformats.org/officeDocument/2006/math" xmlns:v="urn:schemas-microsoft-com:vml" xmlns:wp14="http://schemas.microsoft.com/office/word/2010/wordprocessingDrawing" xmlns:wp="http://schemas.openxmlformats.org/drawingml/2006/wordprocessingDrawing" xmlns:w10="urn:schemas-microsoft-com:office:word" xmlns:w="http://schemas.openxmlformats.org/wordprocessingml/2006/main" xmlns:w14="http://schemas.microsoft.com/office/word/2010/wordml" xmlns:w15="http://schemas.microsoft.com/office/word/2012/wordml" xmlns:w16se="http://schemas.microsoft.com/office/word/2015/wordml/symex" xmlns:wpg="http://schemas.microsoft.com/office/word/2010/wordprocessingGroup" xmlns:wpi="http://schemas.microsoft.com/office/word/2010/wordprocessingInk" xmlns:wne="http://schemas.microsoft.com/office/word/2006/wordml" xmlns:wps="http://schemas.microsoft.com/office/word/2010/wordprocessingShape" mc:Ignorable="w14 w15 w16se wp14">
   <w:abstractNum w:abstractNumId="0" w15:restartNumberingAfterBreak="0">
+    <w:nsid w:val="22794322"/>
+    <w:multiLevelType w:val="hybridMultilevel"/>
+    <w:tmpl w:val="791807FE"/>
+    <w:lvl w:ilvl="0" w:tplc="0409000F">
+      <w:start w:val="1"/>
+      <w:numFmt w:val="decimal"/>
+      <w:lvlText w:val="%1."/>
+      <w:lvlJc w:val="left"/>
+      <w:pPr>
+        <w:ind w:left="720" w:hanging="360"/>
+      </w:pPr>
+    </w:lvl>
+    <w:lvl w:ilvl="1" w:tplc="04090019" w:tentative="1">
+      <w:start w:val="1"/>
+      <w:numFmt w:val="lowerLetter"/>
+      <w:lvlText w:val="%2."/>
+      <w:lvlJc w:val="left"/>
+      <w:pPr>
+        <w:ind w:left="1440" w:hanging="360"/>
+      </w:pPr>
+    </w:lvl>
+    <w:lvl w:ilvl="2" w:tplc="0409001B" w:tentative="1">
+      <w:start w:val="1"/>
+      <w:numFmt w:val="lowerRoman"/>
+      <w:lvlText w:val="%3."/>
+      <w:lvlJc w:val="right"/>
+      <w:pPr>
+        <w:ind w:left="2160" w:hanging="180"/>
+      </w:pPr>
+    </w:lvl>
+    <w:lvl w:ilvl="3" w:tplc="0409000F" w:tentative="1">
+      <w:start w:val="1"/>
+      <w:numFmt w:val="decimal"/>
+      <w:lvlText w:val="%4."/>
+      <w:lvlJc w:val="left"/>
+      <w:pPr>
+        <w:ind w:left="2880" w:hanging="360"/>
+      </w:pPr>
+    </w:lvl>
+    <w:lvl w:ilvl="4" w:tplc="04090019" w:tentative="1">
+      <w:start w:val="1"/>
+      <w:numFmt w:val="lowerLetter"/>
+      <w:lvlText w:val="%5."/>
+      <w:lvlJc w:val="left"/>
+      <w:pPr>
+        <w:ind w:left="3600" w:hanging="360"/>
+      </w:pPr>
+    </w:lvl>
+    <w:lvl w:ilvl="5" w:tplc="0409001B" w:tentative="1">
+      <w:start w:val="1"/>
+      <w:numFmt w:val="lowerRoman"/>
+      <w:lvlText w:val="%6."/>
+      <w:lvlJc w:val="right"/>
+      <w:pPr>
+        <w:ind w:left="4320" w:hanging="180"/>
+      </w:pPr>
+    </w:lvl>
+    <w:lvl w:ilvl="6" w:tplc="0409000F" w:tentative="1">
+      <w:start w:val="1"/>
+      <w:numFmt w:val="decimal"/>
+      <w:lvlText w:val="%7."/>
+      <w:lvlJc w:val="left"/>
+      <w:pPr>
+        <w:ind w:left="5040" w:hanging="360"/>
+      </w:pPr>
+    </w:lvl>
+    <w:lvl w:ilvl="7" w:tplc="04090019" w:tentative="1">
+      <w:start w:val="1"/>
+      <w:numFmt w:val="lowerLetter"/>
+      <w:lvlText w:val="%8."/>
+      <w:lvlJc w:val="left"/>
+      <w:pPr>
+        <w:ind w:left="5760" w:hanging="360"/>
+      </w:pPr>
+    </w:lvl>
+    <w:lvl w:ilvl="8" w:tplc="0409001B" w:tentative="1">
+      <w:start w:val="1"/>
+      <w:numFmt w:val="lowerRoman"/>
+      <w:lvlText w:val="%9."/>
+      <w:lvlJc w:val="right"/>
+      <w:pPr>
+        <w:ind w:left="6480" w:hanging="180"/>
+      </w:pPr>
+    </w:lvl>
+  </w:abstractNum>
+  <w:abstractNum w:abstractNumId="1" w15:restartNumberingAfterBreak="0">
     <w:nsid w:val="4C2D1D02"/>
     <w:multiLevelType w:val="hybridMultilevel"/>
     <w:tmpl w:val="1F3EF426"/>
@@ -636,7 +1223,93 @@
       </w:pPr>
     </w:lvl>
   </w:abstractNum>
-  <w:abstractNum w:abstractNumId="1" w15:restartNumberingAfterBreak="0">
+  <w:abstractNum w:abstractNumId="2" w15:restartNumberingAfterBreak="0">
+    <w:nsid w:val="7AAB3484"/>
+    <w:multiLevelType w:val="hybridMultilevel"/>
+    <w:tmpl w:val="E1284954"/>
+    <w:lvl w:ilvl="0" w:tplc="0409000F">
+      <w:start w:val="1"/>
+      <w:numFmt w:val="decimal"/>
+      <w:lvlText w:val="%1."/>
+      <w:lvlJc w:val="left"/>
+      <w:pPr>
+        <w:ind w:left="720" w:hanging="360"/>
+      </w:pPr>
+    </w:lvl>
+    <w:lvl w:ilvl="1" w:tplc="04090019" w:tentative="1">
+      <w:start w:val="1"/>
+      <w:numFmt w:val="lowerLetter"/>
+      <w:lvlText w:val="%2."/>
+      <w:lvlJc w:val="left"/>
+      <w:pPr>
+        <w:ind w:left="1440" w:hanging="360"/>
+      </w:pPr>
+    </w:lvl>
+    <w:lvl w:ilvl="2" w:tplc="0409001B" w:tentative="1">
+      <w:start w:val="1"/>
+      <w:numFmt w:val="lowerRoman"/>
+      <w:lvlText w:val="%3."/>
+      <w:lvlJc w:val="right"/>
+      <w:pPr>
+        <w:ind w:left="2160" w:hanging="180"/>
+      </w:pPr>
+    </w:lvl>
+    <w:lvl w:ilvl="3" w:tplc="0409000F" w:tentative="1">
+      <w:start w:val="1"/>
+      <w:numFmt w:val="decimal"/>
+      <w:lvlText w:val="%4."/>
+      <w:lvlJc w:val="left"/>
+      <w:pPr>
+        <w:ind w:left="2880" w:hanging="360"/>
+      </w:pPr>
+    </w:lvl>
+    <w:lvl w:ilvl="4" w:tplc="04090019" w:tentative="1">
+      <w:start w:val="1"/>
+      <w:numFmt w:val="lowerLetter"/>
+      <w:lvlText w:val="%5."/>
+      <w:lvlJc w:val="left"/>
+      <w:pPr>
+        <w:ind w:left="3600" w:hanging="360"/>
+      </w:pPr>
+    </w:lvl>
+    <w:lvl w:ilvl="5" w:tplc="0409001B" w:tentative="1">
+      <w:start w:val="1"/>
+      <w:numFmt w:val="lowerRoman"/>
+      <w:lvlText w:val="%6."/>
+      <w:lvlJc w:val="right"/>
+      <w:pPr>
+        <w:ind w:left="4320" w:hanging="180"/>
+      </w:pPr>
+    </w:lvl>
+    <w:lvl w:ilvl="6" w:tplc="0409000F" w:tentative="1">
+      <w:start w:val="1"/>
+      <w:numFmt w:val="decimal"/>
+      <w:lvlText w:val="%7."/>
+      <w:lvlJc w:val="left"/>
+      <w:pPr>
+        <w:ind w:left="5040" w:hanging="360"/>
+      </w:pPr>
+    </w:lvl>
+    <w:lvl w:ilvl="7" w:tplc="04090019" w:tentative="1">
+      <w:start w:val="1"/>
+      <w:numFmt w:val="lowerLetter"/>
+      <w:lvlText w:val="%8."/>
+      <w:lvlJc w:val="left"/>
+      <w:pPr>
+        <w:ind w:left="5760" w:hanging="360"/>
+      </w:pPr>
+    </w:lvl>
+    <w:lvl w:ilvl="8" w:tplc="0409001B" w:tentative="1">
+      <w:start w:val="1"/>
+      <w:numFmt w:val="lowerRoman"/>
+      <w:lvlText w:val="%9."/>
+      <w:lvlJc w:val="right"/>
+      <w:pPr>
+        <w:ind w:left="6480" w:hanging="180"/>
+      </w:pPr>
+    </w:lvl>
+  </w:abstractNum>
+  <w:abstractNum w:abstractNumId="3" w15:restartNumberingAfterBreak="0">
     <w:nsid w:val="7CBC7FCE"/>
     <w:multiLevelType w:val="hybridMultilevel"/>
     <w:tmpl w:val="A80EA064"/>
@@ -750,16 +1423,22 @@
     </w:lvl>
   </w:abstractNum>
   <w:num w:numId="1">
+    <w:abstractNumId w:val="3"/>
+  </w:num>
+  <w:num w:numId="2">
     <w:abstractNumId w:val="1"/>
   </w:num>
-  <w:num w:numId="2">
+  <w:num w:numId="3">
     <w:abstractNumId w:val="0"/>
+  </w:num>
+  <w:num w:numId="4">
+    <w:abstractNumId w:val="2"/>
   </w:num>
 </w:numbering>
 </file>
 
 <file path=word/styles.xml><?xml version="1.0" encoding="utf-8"?>
-<w:styles xmlns:mc="http://schemas.openxmlformats.org/markup-compatibility/2006" xmlns:r="http://schemas.openxmlformats.org/officeDocument/2006/relationships" xmlns:w="http://schemas.openxmlformats.org/wordprocessingml/2006/main" xmlns:w14="http://schemas.microsoft.com/office/word/2010/wordml" xmlns:w15="http://schemas.microsoft.com/office/word/2012/wordml" xmlns:w16cid="http://schemas.microsoft.com/office/word/2016/wordml/cid" xmlns:w16se="http://schemas.microsoft.com/office/word/2015/wordml/symex" mc:Ignorable="w14 w15 w16se w16cid">
+<w:styles xmlns:mc="http://schemas.openxmlformats.org/markup-compatibility/2006" xmlns:r="http://schemas.openxmlformats.org/officeDocument/2006/relationships" xmlns:w="http://schemas.openxmlformats.org/wordprocessingml/2006/main" xmlns:w14="http://schemas.microsoft.com/office/word/2010/wordml" xmlns:w15="http://schemas.microsoft.com/office/word/2012/wordml" xmlns:w16se="http://schemas.microsoft.com/office/word/2015/wordml/symex" mc:Ignorable="w14 w15 w16se">
   <w:docDefaults>
     <w:rPrDefault>
       <w:rPr>
@@ -775,7 +1454,7 @@
       </w:pPr>
     </w:pPrDefault>
   </w:docDefaults>
-  <w:latentStyles w:defLockedState="0" w:defUIPriority="99" w:defSemiHidden="0" w:defUnhideWhenUsed="0" w:defQFormat="0" w:count="375">
+  <w:latentStyles w:defLockedState="0" w:defUIPriority="99" w:defSemiHidden="0" w:defUnhideWhenUsed="0" w:defQFormat="0" w:count="371">
     <w:lsdException w:name="Normal" w:uiPriority="0" w:qFormat="1"/>
     <w:lsdException w:name="heading 1" w:uiPriority="9" w:qFormat="1"/>
     <w:lsdException w:name="heading 2" w:semiHidden="1" w:uiPriority="9" w:unhideWhenUsed="1" w:qFormat="1"/>
@@ -1147,10 +1826,6 @@
     <w:lsdException w:name="List Table 5 Dark Accent 6" w:uiPriority="50"/>
     <w:lsdException w:name="List Table 6 Colorful Accent 6" w:uiPriority="51"/>
     <w:lsdException w:name="List Table 7 Colorful Accent 6" w:uiPriority="52"/>
-    <w:lsdException w:name="Mention" w:semiHidden="1" w:unhideWhenUsed="1"/>
-    <w:lsdException w:name="Smart Hyperlink" w:semiHidden="1" w:unhideWhenUsed="1"/>
-    <w:lsdException w:name="Hashtag" w:semiHidden="1" w:unhideWhenUsed="1"/>
-    <w:lsdException w:name="Unresolved Mention" w:semiHidden="1" w:unhideWhenUsed="1"/>
   </w:latentStyles>
   <w:style w:type="paragraph" w:default="1" w:styleId="Normal">
     <w:name w:val="Normal"/>

</xml_diff>

<commit_message>
Se corrigio la parte de base de datos de la busqueda de soluciones creativas y se elimino la parte de metodologias, pues los requerimentos fuern actualizados
</commit_message>
<xml_diff>
--- a/3. Búsqueda de Soluciones Creativas.docx
+++ b/3. Búsqueda de Soluciones Creativas.docx
@@ -528,6 +528,7 @@
         </w:numPr>
         <w:jc w:val="both"/>
         <w:rPr>
+          <w:b/>
           <w:sz w:val="24"/>
           <w:szCs w:val="24"/>
         </w:rPr>
@@ -539,324 +540,24 @@
         </w:rPr>
         <w:t>Redes Neuronales: Técnicas inspiradas en el funcionamiento de redes neuronales biológicas, que permiten encontrar patrones especialmente no lineales en los datos, trata de simular en proceso de decisión de un cerebro humano.</w:t>
       </w:r>
-    </w:p>
-    <w:p>
-      <w:pPr>
-        <w:ind w:left="360"/>
-        <w:jc w:val="both"/>
-        <w:rPr>
-          <w:sz w:val="24"/>
-          <w:szCs w:val="24"/>
-        </w:rPr>
-      </w:pPr>
-    </w:p>
-    <w:p>
-      <w:pPr>
-        <w:jc w:val="both"/>
-        <w:rPr>
-          <w:sz w:val="24"/>
-          <w:szCs w:val="24"/>
-        </w:rPr>
-      </w:pPr>
-      <w:r>
+      <w:bookmarkStart w:id="0" w:name="_GoBack"/>
+      <w:bookmarkEnd w:id="0"/>
+    </w:p>
+    <w:p>
+      <w:pPr>
+        <w:jc w:val="both"/>
         <w:rPr>
           <w:b/>
           <w:sz w:val="24"/>
           <w:szCs w:val="24"/>
         </w:rPr>
-        <w:t xml:space="preserve">METODOLOGIAS PARA REALIZACION DEL PROYECTO: </w:t>
-      </w:r>
-      <w:r>
-        <w:rPr>
-          <w:sz w:val="24"/>
-          <w:szCs w:val="24"/>
-        </w:rPr>
-        <w:t xml:space="preserve">Debido a que el proyecto requiere una correcta estructuración, </w:t>
-      </w:r>
-      <w:r>
-        <w:rPr>
-          <w:sz w:val="24"/>
-          <w:szCs w:val="24"/>
-        </w:rPr>
-        <w:t>y llevarse a cabo realizando un buen proceso, es recomendable hacer uso de ciertas metodologías para realizar proyectos.</w:t>
-      </w:r>
-      <w:r>
-        <w:rPr>
-          <w:sz w:val="24"/>
-          <w:szCs w:val="24"/>
-        </w:rPr>
-        <w:t xml:space="preserve"> Debido a que se requiere alta calidad en el producto, lo más adecuado es usar una metodología </w:t>
-      </w:r>
-      <w:proofErr w:type="spellStart"/>
-      <w:r>
-        <w:rPr>
-          <w:sz w:val="24"/>
-          <w:szCs w:val="24"/>
-        </w:rPr>
-        <w:t>agil</w:t>
-      </w:r>
-      <w:proofErr w:type="spellEnd"/>
-      <w:r>
-        <w:rPr>
-          <w:sz w:val="24"/>
-          <w:szCs w:val="24"/>
-        </w:rPr>
-        <w:t>.</w:t>
-      </w:r>
-    </w:p>
-    <w:p>
-      <w:pPr>
-        <w:pStyle w:val="Prrafodelista"/>
-        <w:numPr>
-          <w:ilvl w:val="0"/>
-          <w:numId w:val="3"/>
-        </w:numPr>
-        <w:jc w:val="both"/>
-        <w:rPr>
-          <w:sz w:val="24"/>
-          <w:szCs w:val="24"/>
-        </w:rPr>
-      </w:pPr>
-      <w:r>
-        <w:rPr>
-          <w:sz w:val="24"/>
-          <w:szCs w:val="24"/>
-        </w:rPr>
-        <w:t>Uso de SCRUM: SCRUM es una de las conocidas metodologías agiles. SCRUM propone que en todo proceso hay caos por naturaleza. Para reducir problemas, SCRUM incita a una mayor comunicación con el cliente y además entre los mismos desarrolladores de trabajo. Con objetivo de lograr esto, se realiza</w:t>
-      </w:r>
-      <w:r>
-        <w:rPr>
-          <w:sz w:val="24"/>
-          <w:szCs w:val="24"/>
-        </w:rPr>
-        <w:t xml:space="preserve"> un seguimiento del sprint, en donde se lleva a cabo una ardua revisión a través de reuniones durante el proceso de realización del proyecto.</w:t>
-      </w:r>
-      <w:r>
-        <w:rPr>
-          <w:sz w:val="24"/>
-          <w:szCs w:val="24"/>
-        </w:rPr>
-        <w:t xml:space="preserve"> Esto permite la comunicación y revisión del producto en contraste con los requerimientos, mejorando la calidad del mismo.</w:t>
-      </w:r>
-    </w:p>
-    <w:p>
-      <w:pPr>
-        <w:pStyle w:val="Prrafodelista"/>
-        <w:numPr>
-          <w:ilvl w:val="0"/>
-          <w:numId w:val="3"/>
-        </w:numPr>
-        <w:jc w:val="both"/>
-        <w:rPr>
-          <w:sz w:val="24"/>
-          <w:szCs w:val="24"/>
-        </w:rPr>
-      </w:pPr>
-      <w:r>
-        <w:rPr>
-          <w:sz w:val="24"/>
-          <w:szCs w:val="24"/>
-        </w:rPr>
-        <w:t xml:space="preserve">Uso de Programación Extrema: Esta es una metodología recomendada para requisitos imprecisos y variantes. Es similar a SCRUM por la parte de la alta comunicación desarrollador-cliente. Sin embargo, SCRUM es para requisitos definidos claramente y sus revisiones </w:t>
-      </w:r>
-      <w:r>
-        <w:rPr>
-          <w:sz w:val="24"/>
-          <w:szCs w:val="24"/>
-        </w:rPr>
-        <w:t>son para contrastar el producto con los requisitos y asegurar la calidad, mientras que esta metodología permite variar los requisitos de acuerdo a como se vaya adaptando la solución al problema planteado. Permite responder a cambios requeridos por el cliente de manera inmediata.</w:t>
-      </w:r>
-    </w:p>
-    <w:p>
-      <w:pPr>
-        <w:pStyle w:val="Prrafodelista"/>
-        <w:numPr>
-          <w:ilvl w:val="0"/>
-          <w:numId w:val="3"/>
-        </w:numPr>
-        <w:jc w:val="both"/>
-        <w:rPr>
-          <w:sz w:val="24"/>
-          <w:szCs w:val="24"/>
-        </w:rPr>
-      </w:pPr>
-      <w:r>
-        <w:rPr>
-          <w:sz w:val="24"/>
-          <w:szCs w:val="24"/>
-        </w:rPr>
-        <w:t xml:space="preserve">Uso de Kanban: Es una metodología </w:t>
-      </w:r>
-      <w:r>
-        <w:rPr>
-          <w:sz w:val="24"/>
-          <w:szCs w:val="24"/>
-        </w:rPr>
-        <w:t>japonesa que se usa para hacer un seguimiento a una línea de producción. Permiten hacer un seguimiento detenido a un proceso y se le asignan estados a cada actividad del proceso. Hoy en día bastante aplicado a proyec</w:t>
-      </w:r>
-      <w:r>
-        <w:rPr>
-          <w:sz w:val="24"/>
-          <w:szCs w:val="24"/>
-        </w:rPr>
-        <w:t>tos TI, pues actividades ya pre</w:t>
-      </w:r>
-      <w:r>
-        <w:rPr>
-          <w:sz w:val="24"/>
-          <w:szCs w:val="24"/>
-        </w:rPr>
-        <w:t xml:space="preserve">definidas </w:t>
-      </w:r>
-      <w:r>
-        <w:rPr>
-          <w:sz w:val="24"/>
-          <w:szCs w:val="24"/>
-        </w:rPr>
-        <w:t xml:space="preserve">pueden recibir un monitoreo </w:t>
-      </w:r>
-      <w:r>
-        <w:rPr>
-          <w:sz w:val="24"/>
-          <w:szCs w:val="24"/>
-        </w:rPr>
-        <w:t>continúo</w:t>
-      </w:r>
-      <w:r>
-        <w:rPr>
-          <w:sz w:val="24"/>
-          <w:szCs w:val="24"/>
-        </w:rPr>
-        <w:t xml:space="preserve"> asegurando </w:t>
-      </w:r>
-      <w:r>
-        <w:rPr>
-          <w:sz w:val="24"/>
-          <w:szCs w:val="24"/>
-        </w:rPr>
-        <w:t xml:space="preserve">un mejor manejo de los tiempos establecidos </w:t>
-      </w:r>
-      <w:r>
-        <w:rPr>
-          <w:sz w:val="24"/>
-          <w:szCs w:val="24"/>
-        </w:rPr>
-        <w:t>para el proyecto.</w:t>
-      </w:r>
-    </w:p>
-    <w:p>
-      <w:pPr>
-        <w:pStyle w:val="Prrafodelista"/>
-        <w:numPr>
-          <w:ilvl w:val="0"/>
-          <w:numId w:val="3"/>
-        </w:numPr>
-        <w:jc w:val="both"/>
-        <w:rPr>
-          <w:sz w:val="24"/>
-          <w:szCs w:val="24"/>
-        </w:rPr>
-      </w:pPr>
-      <w:r>
-        <w:rPr>
-          <w:sz w:val="24"/>
-          <w:szCs w:val="24"/>
-        </w:rPr>
-        <w:t xml:space="preserve">Programación modular: La programación modular asegura un mejor manejo de actividades y asignaciones a los desarrolladores del proyecto. </w:t>
-      </w:r>
-      <w:r>
-        <w:rPr>
-          <w:sz w:val="24"/>
-          <w:szCs w:val="24"/>
-        </w:rPr>
-        <w:t>Esta permite trabajar de manera paralela sobre el proyecto sin tener dependencias entre módulos de trabajo, haciendo el proyecto mucho más efectivo.</w:t>
-      </w:r>
-    </w:p>
-    <w:p>
-      <w:pPr>
-        <w:pStyle w:val="Prrafodelista"/>
-        <w:numPr>
-          <w:ilvl w:val="0"/>
-          <w:numId w:val="3"/>
-        </w:numPr>
-        <w:jc w:val="both"/>
-        <w:rPr>
-          <w:sz w:val="24"/>
-          <w:szCs w:val="24"/>
-        </w:rPr>
-      </w:pPr>
-      <w:r>
-        <w:rPr>
-          <w:sz w:val="24"/>
-          <w:szCs w:val="24"/>
-        </w:rPr>
-        <w:t>Uso de patrones de diseño: Con el objetivo de mejorar la estructura del proyecto, hacer uso de patrones de diseño como Singleton</w:t>
-      </w:r>
-      <w:r>
-        <w:rPr>
-          <w:sz w:val="24"/>
-          <w:szCs w:val="24"/>
-        </w:rPr>
-        <w:t xml:space="preserve"> y Observer para una estructura </w:t>
-      </w:r>
-      <w:r>
-        <w:rPr>
-          <w:sz w:val="24"/>
-          <w:szCs w:val="24"/>
-        </w:rPr>
-        <w:t>más</w:t>
-      </w:r>
-      <w:r>
-        <w:rPr>
-          <w:sz w:val="24"/>
-          <w:szCs w:val="24"/>
-        </w:rPr>
-        <w:t xml:space="preserve"> adecuada dentro del software y </w:t>
-      </w:r>
-      <w:r>
-        <w:rPr>
-          <w:sz w:val="24"/>
-          <w:szCs w:val="24"/>
-        </w:rPr>
-        <w:t>un mejor manejo de sus procesos internos.</w:t>
-      </w:r>
-    </w:p>
-    <w:p>
-      <w:pPr>
-        <w:jc w:val="both"/>
+      </w:pPr>
+      <w:r>
         <w:rPr>
           <w:b/>
           <w:sz w:val="24"/>
           <w:szCs w:val="24"/>
         </w:rPr>
-      </w:pPr>
-    </w:p>
-    <w:p>
-      <w:pPr>
-        <w:jc w:val="both"/>
-        <w:rPr>
-          <w:b/>
-          <w:sz w:val="24"/>
-          <w:szCs w:val="24"/>
-        </w:rPr>
-      </w:pPr>
-    </w:p>
-    <w:p>
-      <w:pPr>
-        <w:jc w:val="both"/>
-        <w:rPr>
-          <w:b/>
-          <w:sz w:val="24"/>
-          <w:szCs w:val="24"/>
-        </w:rPr>
-      </w:pPr>
-      <w:r>
-        <w:rPr>
-          <w:b/>
-          <w:sz w:val="24"/>
-          <w:szCs w:val="24"/>
-        </w:rPr>
-        <w:lastRenderedPageBreak/>
         <w:t>BASES DE DATOS:</w:t>
       </w:r>
     </w:p>
@@ -873,7 +574,28 @@
           <w:sz w:val="24"/>
           <w:szCs w:val="24"/>
         </w:rPr>
-        <w:t>Debido a que a la gran cantidad de datos que se manejan, se requiere dar solución al almacenamiento de estos. Para ello se presentarán opciones de servicios de bases de datos tanto estructuradas como no estructuradas.</w:t>
+        <w:t>Debido a que ya existe una base de datos</w:t>
+      </w:r>
+      <w:r>
+        <w:rPr>
+          <w:sz w:val="24"/>
+          <w:szCs w:val="24"/>
+        </w:rPr>
+        <w:t>, podemos evaluar que tan bien implementada o que mejoras se le pueden hacer</w:t>
+      </w:r>
+      <w:r>
+        <w:rPr>
+          <w:sz w:val="24"/>
+          <w:szCs w:val="24"/>
+        </w:rPr>
+        <w:t>. Se realiza una lista de control para proveer diferentes opciones</w:t>
+      </w:r>
+      <w:r>
+        <w:rPr>
+          <w:sz w:val="24"/>
+          <w:szCs w:val="24"/>
+        </w:rPr>
+        <w:t xml:space="preserve"> de mejora:</w:t>
       </w:r>
     </w:p>
     <w:p>
@@ -894,7 +616,42 @@
           <w:sz w:val="24"/>
           <w:szCs w:val="24"/>
         </w:rPr>
-        <w:t>Bases de datos relacionales: Hacer uso de las típicas bases de datos estructuradas. Tablas, campos, filas, entre otros. Estas bases de datos son sencillas y fácil para una búsqueda adecuada. Se puede hacer uso de lenguajes de consulta como SQL o LinQ. Se puede hacer uso de servicios de bases de datos web como Azure, entre otros.</w:t>
+        <w:t xml:space="preserve">Bases de datos relacionales: </w:t>
+      </w:r>
+      <w:r>
+        <w:rPr>
+          <w:sz w:val="24"/>
+          <w:szCs w:val="24"/>
+        </w:rPr>
+        <w:t>Usar las típicas tablas de las bases de datos relaciones</w:t>
+      </w:r>
+      <w:r>
+        <w:rPr>
+          <w:sz w:val="24"/>
+          <w:szCs w:val="24"/>
+        </w:rPr>
+        <w:t xml:space="preserve">. </w:t>
+      </w:r>
+      <w:r>
+        <w:rPr>
+          <w:sz w:val="24"/>
+          <w:szCs w:val="24"/>
+        </w:rPr>
+        <w:t>Con SQL o LinQ s</w:t>
+      </w:r>
+      <w:r>
+        <w:rPr>
+          <w:sz w:val="24"/>
+          <w:szCs w:val="24"/>
+        </w:rPr>
+        <w:t>e puede hacer consulta a bases de datos de este tipo. Con visual podríamos hacer un modelo basado en la anterior base de datos, y hacer una migración de estos en caso de que la anterior no sea adecuada</w:t>
+      </w:r>
+      <w:r>
+        <w:rPr>
+          <w:sz w:val="24"/>
+          <w:szCs w:val="24"/>
+        </w:rPr>
+        <w:t>.</w:t>
       </w:r>
     </w:p>
     <w:p>
@@ -922,42 +679,14 @@
           <w:sz w:val="24"/>
           <w:szCs w:val="24"/>
         </w:rPr>
-        <w:t xml:space="preserve"> Son altamente usadas para análisis y precisión rápida de datos </w:t>
-      </w:r>
-      <w:r>
-        <w:rPr>
-          <w:sz w:val="24"/>
-          <w:szCs w:val="24"/>
-        </w:rPr>
-        <w:t>máquina</w:t>
-      </w:r>
-      <w:r>
-        <w:rPr>
-          <w:sz w:val="24"/>
-          <w:szCs w:val="24"/>
-        </w:rPr>
-        <w:t>. Toda la información la encontramos en grupos de columna, lo cual permiten un acceso rápido. Estas son NoSQ</w:t>
-      </w:r>
-      <w:r>
-        <w:rPr>
-          <w:sz w:val="24"/>
-          <w:szCs w:val="24"/>
-        </w:rPr>
-        <w:t>L, a diferencia de las convenciona</w:t>
-      </w:r>
-      <w:r>
-        <w:rPr>
-          <w:sz w:val="24"/>
-          <w:szCs w:val="24"/>
-        </w:rPr>
-        <w:t>les bases de datos relacionales.</w:t>
-      </w:r>
-      <w:r>
-        <w:rPr>
-          <w:sz w:val="24"/>
-          <w:szCs w:val="24"/>
-        </w:rPr>
-        <w:t xml:space="preserve"> Sin embargo, las más parecidas a estas.</w:t>
+        <w:t xml:space="preserve"> </w:t>
+      </w:r>
+      <w:r>
+        <w:rPr>
+          <w:sz w:val="24"/>
+          <w:szCs w:val="24"/>
+        </w:rPr>
+        <w:t>En caso de que la cantidad de datos sea extensa, se podría implementar base de datos columnares para mejorar los tiempos de consulta.</w:t>
       </w:r>
     </w:p>
     <w:p>
@@ -978,7 +707,7 @@
           <w:sz w:val="24"/>
           <w:szCs w:val="24"/>
         </w:rPr>
-        <w:t>Bases de datos gráficas: Tampoco es estructurada. Consiste en grupos de diagramas que permiten identificar relaciones dentro de los datos, en lugar de tablas. Son excelentes motores para aplicaciones web debido a su rápido acceso a la información.</w:t>
+        <w:t>Bases de datos gráficas: Implementar este tipo de base de datos y migrar los datos para consultas aún más rápidas.</w:t>
       </w:r>
     </w:p>
     <w:p>
@@ -999,14 +728,45 @@
           <w:sz w:val="24"/>
           <w:szCs w:val="24"/>
         </w:rPr>
-        <w:t xml:space="preserve">Key-Value: No es estructurada, pero su implementación es simple y sencilla. </w:t>
-      </w:r>
-      <w:r>
-        <w:rPr>
-          <w:sz w:val="24"/>
-          <w:szCs w:val="24"/>
-        </w:rPr>
-        <w:t>Son excelentes para una rápida implementación y proyectos con plazos cortos. Además de esto, no tiene ventaja alguna sobre el resto.</w:t>
+        <w:t xml:space="preserve">Key-Value: </w:t>
+      </w:r>
+      <w:r>
+        <w:rPr>
+          <w:sz w:val="24"/>
+          <w:szCs w:val="24"/>
+        </w:rPr>
+        <w:t xml:space="preserve">Se puede implementar para reemplazar a la anterior. Son sencillas y fáciles de implementar. </w:t>
+      </w:r>
+    </w:p>
+    <w:p>
+      <w:pPr>
+        <w:ind w:left="360"/>
+        <w:jc w:val="both"/>
+        <w:rPr>
+          <w:sz w:val="24"/>
+          <w:szCs w:val="24"/>
+        </w:rPr>
+      </w:pPr>
+      <w:r>
+        <w:rPr>
+          <w:sz w:val="24"/>
+          <w:szCs w:val="24"/>
+        </w:rPr>
+        <w:t>Por otro lado, podemos hacer una lluvia de ideas</w:t>
+      </w:r>
+      <w:r>
+        <w:rPr>
+          <w:sz w:val="24"/>
+          <w:szCs w:val="24"/>
+        </w:rPr>
+        <w:t>, con el objetivo de encontrar soluciones</w:t>
+      </w:r>
+      <w:r>
+        <w:rPr>
+          <w:sz w:val="24"/>
+          <w:szCs w:val="24"/>
+        </w:rPr>
+        <w:t xml:space="preserve"> para acceder a la base de datos:</w:t>
       </w:r>
     </w:p>
     <w:p>
@@ -1014,30 +774,93 @@
         <w:pStyle w:val="Prrafodelista"/>
         <w:numPr>
           <w:ilvl w:val="0"/>
-          <w:numId w:val="4"/>
-        </w:numPr>
-        <w:jc w:val="both"/>
-        <w:rPr>
-          <w:sz w:val="24"/>
-          <w:szCs w:val="24"/>
-        </w:rPr>
-      </w:pPr>
-      <w:r>
-        <w:rPr>
-          <w:sz w:val="24"/>
-          <w:szCs w:val="24"/>
-        </w:rPr>
-        <w:t xml:space="preserve">Base de datos XML: Como su nombre lo indica, son bases de datos que utilizan el lenguaje de marcado XML. </w:t>
-      </w:r>
-      <w:r>
-        <w:rPr>
-          <w:sz w:val="24"/>
-          <w:szCs w:val="24"/>
-        </w:rPr>
-        <w:t xml:space="preserve">El hecho de que sea un lenguaje subyacente de la web, lo hace una herramienta bastante útil para solucionar este problema. Sin embargo, su mayor ventaja sobre las demás es cuando no se tienen datos en formatos tradicionales. </w:t>
-      </w:r>
-      <w:bookmarkStart w:id="0" w:name="_GoBack"/>
-      <w:bookmarkEnd w:id="0"/>
+          <w:numId w:val="5"/>
+        </w:numPr>
+        <w:jc w:val="both"/>
+        <w:rPr>
+          <w:sz w:val="24"/>
+          <w:szCs w:val="24"/>
+        </w:rPr>
+      </w:pPr>
+      <w:r>
+        <w:rPr>
+          <w:sz w:val="24"/>
+          <w:szCs w:val="24"/>
+        </w:rPr>
+        <w:t>Usar LinQ para hacer consultas a la base de datos. Su implementación es sencilla, y es de fácil manejo usando visual studio.</w:t>
+      </w:r>
+    </w:p>
+    <w:p>
+      <w:pPr>
+        <w:pStyle w:val="Prrafodelista"/>
+        <w:numPr>
+          <w:ilvl w:val="0"/>
+          <w:numId w:val="5"/>
+        </w:numPr>
+        <w:jc w:val="both"/>
+        <w:rPr>
+          <w:sz w:val="24"/>
+          <w:szCs w:val="24"/>
+        </w:rPr>
+      </w:pPr>
+      <w:r>
+        <w:rPr>
+          <w:sz w:val="24"/>
+          <w:szCs w:val="24"/>
+        </w:rPr>
+        <w:t>Usar SQL para hacer consultas a la base de datos. Implementación sencilla, y uno de los más usados actualmente.</w:t>
+      </w:r>
+    </w:p>
+    <w:p>
+      <w:pPr>
+        <w:pStyle w:val="Prrafodelista"/>
+        <w:numPr>
+          <w:ilvl w:val="0"/>
+          <w:numId w:val="5"/>
+        </w:numPr>
+        <w:jc w:val="both"/>
+        <w:rPr>
+          <w:sz w:val="24"/>
+          <w:szCs w:val="24"/>
+        </w:rPr>
+      </w:pPr>
+      <w:r>
+        <w:rPr>
+          <w:sz w:val="24"/>
+          <w:szCs w:val="24"/>
+        </w:rPr>
+        <w:t>Usar .QL para hacer consultas a la base de datos. Este lenguaje de consulta tiene sinergia con lenguajes orientados a objetos como java.</w:t>
+      </w:r>
+    </w:p>
+    <w:p>
+      <w:pPr>
+        <w:pStyle w:val="Prrafodelista"/>
+        <w:numPr>
+          <w:ilvl w:val="0"/>
+          <w:numId w:val="5"/>
+        </w:numPr>
+        <w:jc w:val="both"/>
+        <w:rPr>
+          <w:sz w:val="24"/>
+          <w:szCs w:val="24"/>
+        </w:rPr>
+      </w:pPr>
+      <w:r>
+        <w:rPr>
+          <w:sz w:val="24"/>
+          <w:szCs w:val="24"/>
+        </w:rPr>
+        <w:t>Usar QUEL para hacer consultas a la base de datos</w:t>
+      </w:r>
+    </w:p>
+    <w:p>
+      <w:pPr>
+        <w:jc w:val="both"/>
+        <w:rPr>
+          <w:sz w:val="24"/>
+          <w:szCs w:val="24"/>
+        </w:rPr>
+      </w:pPr>
     </w:p>
     <w:sectPr>
       <w:pgSz w:w="12240" w:h="15840"/>
@@ -1052,6 +875,92 @@
 <file path=word/numbering.xml><?xml version="1.0" encoding="utf-8"?>
 <w:numbering xmlns:wpc="http://schemas.microsoft.com/office/word/2010/wordprocessingCanvas" xmlns:cx="http://schemas.microsoft.com/office/drawing/2014/chartex" xmlns:mc="http://schemas.openxmlformats.org/markup-compatibility/2006" xmlns:o="urn:schemas-microsoft-com:office:office" xmlns:r="http://schemas.openxmlformats.org/officeDocument/2006/relationships" xmlns:m="http://schemas.openxmlformats.org/officeDocument/2006/math" xmlns:v="urn:schemas-microsoft-com:vml" xmlns:wp14="http://schemas.microsoft.com/office/word/2010/wordprocessingDrawing" xmlns:wp="http://schemas.openxmlformats.org/drawingml/2006/wordprocessingDrawing" xmlns:w10="urn:schemas-microsoft-com:office:word" xmlns:w="http://schemas.openxmlformats.org/wordprocessingml/2006/main" xmlns:w14="http://schemas.microsoft.com/office/word/2010/wordml" xmlns:w15="http://schemas.microsoft.com/office/word/2012/wordml" xmlns:w16se="http://schemas.microsoft.com/office/word/2015/wordml/symex" xmlns:wpg="http://schemas.microsoft.com/office/word/2010/wordprocessingGroup" xmlns:wpi="http://schemas.microsoft.com/office/word/2010/wordprocessingInk" xmlns:wne="http://schemas.microsoft.com/office/word/2006/wordml" xmlns:wps="http://schemas.microsoft.com/office/word/2010/wordprocessingShape" mc:Ignorable="w14 w15 w16se wp14">
   <w:abstractNum w:abstractNumId="0" w15:restartNumberingAfterBreak="0">
+    <w:nsid w:val="14F22BF1"/>
+    <w:multiLevelType w:val="hybridMultilevel"/>
+    <w:tmpl w:val="E1284954"/>
+    <w:lvl w:ilvl="0" w:tplc="0409000F">
+      <w:start w:val="1"/>
+      <w:numFmt w:val="decimal"/>
+      <w:lvlText w:val="%1."/>
+      <w:lvlJc w:val="left"/>
+      <w:pPr>
+        <w:ind w:left="720" w:hanging="360"/>
+      </w:pPr>
+    </w:lvl>
+    <w:lvl w:ilvl="1" w:tplc="04090019" w:tentative="1">
+      <w:start w:val="1"/>
+      <w:numFmt w:val="lowerLetter"/>
+      <w:lvlText w:val="%2."/>
+      <w:lvlJc w:val="left"/>
+      <w:pPr>
+        <w:ind w:left="1440" w:hanging="360"/>
+      </w:pPr>
+    </w:lvl>
+    <w:lvl w:ilvl="2" w:tplc="0409001B" w:tentative="1">
+      <w:start w:val="1"/>
+      <w:numFmt w:val="lowerRoman"/>
+      <w:lvlText w:val="%3."/>
+      <w:lvlJc w:val="right"/>
+      <w:pPr>
+        <w:ind w:left="2160" w:hanging="180"/>
+      </w:pPr>
+    </w:lvl>
+    <w:lvl w:ilvl="3" w:tplc="0409000F" w:tentative="1">
+      <w:start w:val="1"/>
+      <w:numFmt w:val="decimal"/>
+      <w:lvlText w:val="%4."/>
+      <w:lvlJc w:val="left"/>
+      <w:pPr>
+        <w:ind w:left="2880" w:hanging="360"/>
+      </w:pPr>
+    </w:lvl>
+    <w:lvl w:ilvl="4" w:tplc="04090019" w:tentative="1">
+      <w:start w:val="1"/>
+      <w:numFmt w:val="lowerLetter"/>
+      <w:lvlText w:val="%5."/>
+      <w:lvlJc w:val="left"/>
+      <w:pPr>
+        <w:ind w:left="3600" w:hanging="360"/>
+      </w:pPr>
+    </w:lvl>
+    <w:lvl w:ilvl="5" w:tplc="0409001B" w:tentative="1">
+      <w:start w:val="1"/>
+      <w:numFmt w:val="lowerRoman"/>
+      <w:lvlText w:val="%6."/>
+      <w:lvlJc w:val="right"/>
+      <w:pPr>
+        <w:ind w:left="4320" w:hanging="180"/>
+      </w:pPr>
+    </w:lvl>
+    <w:lvl w:ilvl="6" w:tplc="0409000F" w:tentative="1">
+      <w:start w:val="1"/>
+      <w:numFmt w:val="decimal"/>
+      <w:lvlText w:val="%7."/>
+      <w:lvlJc w:val="left"/>
+      <w:pPr>
+        <w:ind w:left="5040" w:hanging="360"/>
+      </w:pPr>
+    </w:lvl>
+    <w:lvl w:ilvl="7" w:tplc="04090019" w:tentative="1">
+      <w:start w:val="1"/>
+      <w:numFmt w:val="lowerLetter"/>
+      <w:lvlText w:val="%8."/>
+      <w:lvlJc w:val="left"/>
+      <w:pPr>
+        <w:ind w:left="5760" w:hanging="360"/>
+      </w:pPr>
+    </w:lvl>
+    <w:lvl w:ilvl="8" w:tplc="0409001B" w:tentative="1">
+      <w:start w:val="1"/>
+      <w:numFmt w:val="lowerRoman"/>
+      <w:lvlText w:val="%9."/>
+      <w:lvlJc w:val="right"/>
+      <w:pPr>
+        <w:ind w:left="6480" w:hanging="180"/>
+      </w:pPr>
+    </w:lvl>
+  </w:abstractNum>
+  <w:abstractNum w:abstractNumId="1" w15:restartNumberingAfterBreak="0">
     <w:nsid w:val="22794322"/>
     <w:multiLevelType w:val="hybridMultilevel"/>
     <w:tmpl w:val="791807FE"/>
@@ -1137,7 +1046,7 @@
       </w:pPr>
     </w:lvl>
   </w:abstractNum>
-  <w:abstractNum w:abstractNumId="1" w15:restartNumberingAfterBreak="0">
+  <w:abstractNum w:abstractNumId="2" w15:restartNumberingAfterBreak="0">
     <w:nsid w:val="4C2D1D02"/>
     <w:multiLevelType w:val="hybridMultilevel"/>
     <w:tmpl w:val="1F3EF426"/>
@@ -1223,7 +1132,7 @@
       </w:pPr>
     </w:lvl>
   </w:abstractNum>
-  <w:abstractNum w:abstractNumId="2" w15:restartNumberingAfterBreak="0">
+  <w:abstractNum w:abstractNumId="3" w15:restartNumberingAfterBreak="0">
     <w:nsid w:val="7AAB3484"/>
     <w:multiLevelType w:val="hybridMultilevel"/>
     <w:tmpl w:val="E1284954"/>
@@ -1309,7 +1218,7 @@
       </w:pPr>
     </w:lvl>
   </w:abstractNum>
-  <w:abstractNum w:abstractNumId="3" w15:restartNumberingAfterBreak="0">
+  <w:abstractNum w:abstractNumId="4" w15:restartNumberingAfterBreak="0">
     <w:nsid w:val="7CBC7FCE"/>
     <w:multiLevelType w:val="hybridMultilevel"/>
     <w:tmpl w:val="A80EA064"/>
@@ -1423,16 +1332,19 @@
     </w:lvl>
   </w:abstractNum>
   <w:num w:numId="1">
+    <w:abstractNumId w:val="4"/>
+  </w:num>
+  <w:num w:numId="2">
+    <w:abstractNumId w:val="2"/>
+  </w:num>
+  <w:num w:numId="3">
+    <w:abstractNumId w:val="1"/>
+  </w:num>
+  <w:num w:numId="4">
     <w:abstractNumId w:val="3"/>
   </w:num>
-  <w:num w:numId="2">
-    <w:abstractNumId w:val="1"/>
-  </w:num>
-  <w:num w:numId="3">
+  <w:num w:numId="5">
     <w:abstractNumId w:val="0"/>
-  </w:num>
-  <w:num w:numId="4">
-    <w:abstractNumId w:val="2"/>
   </w:num>
 </w:numbering>
 </file>

</xml_diff>

<commit_message>
Se agrego solucion a la categoria de bases de datos y otra a la de consultas
</commit_message>
<xml_diff>
--- a/3. Búsqueda de Soluciones Creativas.docx
+++ b/3. Búsqueda de Soluciones Creativas.docx
@@ -1,6 +1,6 @@
 
 <file path=word/document.xml><?xml version="1.0" encoding="utf-8"?>
-<w:document xmlns:wpc="http://schemas.microsoft.com/office/word/2010/wordprocessingCanvas" xmlns:cx="http://schemas.microsoft.com/office/drawing/2014/chartex" xmlns:cx1="http://schemas.microsoft.com/office/drawing/2015/9/8/chartex" xmlns:cx2="http://schemas.microsoft.com/office/drawing/2015/10/21/chartex" xmlns:cx3="http://schemas.microsoft.com/office/drawing/2016/5/9/chartex" xmlns:cx4="http://schemas.microsoft.com/office/drawing/2016/5/10/chartex" xmlns:cx5="http://schemas.microsoft.com/office/drawing/2016/5/11/chartex" xmlns:cx6="http://schemas.microsoft.com/office/drawing/2016/5/12/chartex" xmlns:cx7="http://schemas.microsoft.com/office/drawing/2016/5/13/chartex" xmlns:cx8="http://schemas.microsoft.com/office/drawing/2016/5/14/chartex" xmlns:mc="http://schemas.openxmlformats.org/markup-compatibility/2006" xmlns:aink="http://schemas.microsoft.com/office/drawing/2016/ink" xmlns:am3d="http://schemas.microsoft.com/office/drawing/2017/model3d" xmlns:o="urn:schemas-microsoft-com:office:office" xmlns:r="http://schemas.openxmlformats.org/officeDocument/2006/relationships" xmlns:m="http://schemas.openxmlformats.org/officeDocument/2006/math" xmlns:v="urn:schemas-microsoft-com:vml" xmlns:wp14="http://schemas.microsoft.com/office/word/2010/wordprocessingDrawing" xmlns:wp="http://schemas.openxmlformats.org/drawingml/2006/wordprocessingDrawing" xmlns:w10="urn:schemas-microsoft-com:office:word" xmlns:w="http://schemas.openxmlformats.org/wordprocessingml/2006/main" xmlns:w14="http://schemas.microsoft.com/office/word/2010/wordml" xmlns:w15="http://schemas.microsoft.com/office/word/2012/wordml" xmlns:w16cid="http://schemas.microsoft.com/office/word/2016/wordml/cid" xmlns:w16se="http://schemas.microsoft.com/office/word/2015/wordml/symex" xmlns:wpg="http://schemas.microsoft.com/office/word/2010/wordprocessingGroup" xmlns:wpi="http://schemas.microsoft.com/office/word/2010/wordprocessingInk" xmlns:wne="http://schemas.microsoft.com/office/word/2006/wordml" xmlns:wps="http://schemas.microsoft.com/office/word/2010/wordprocessingShape" mc:Ignorable="w14 w15 w16se w16cid wp14">
+<w:document xmlns:wpc="http://schemas.microsoft.com/office/word/2010/wordprocessingCanvas" xmlns:cx="http://schemas.microsoft.com/office/drawing/2014/chartex" xmlns:mc="http://schemas.openxmlformats.org/markup-compatibility/2006" xmlns:o="urn:schemas-microsoft-com:office:office" xmlns:r="http://schemas.openxmlformats.org/officeDocument/2006/relationships" xmlns:m="http://schemas.openxmlformats.org/officeDocument/2006/math" xmlns:v="urn:schemas-microsoft-com:vml" xmlns:wp14="http://schemas.microsoft.com/office/word/2010/wordprocessingDrawing" xmlns:wp="http://schemas.openxmlformats.org/drawingml/2006/wordprocessingDrawing" xmlns:w10="urn:schemas-microsoft-com:office:word" xmlns:w="http://schemas.openxmlformats.org/wordprocessingml/2006/main" xmlns:w14="http://schemas.microsoft.com/office/word/2010/wordml" xmlns:w15="http://schemas.microsoft.com/office/word/2012/wordml" xmlns:w16se="http://schemas.microsoft.com/office/word/2015/wordml/symex" xmlns:wpg="http://schemas.microsoft.com/office/word/2010/wordprocessingGroup" xmlns:wpi="http://schemas.microsoft.com/office/word/2010/wordprocessingInk" xmlns:wne="http://schemas.microsoft.com/office/word/2006/wordml" xmlns:wps="http://schemas.microsoft.com/office/word/2010/wordprocessingShape" mc:Ignorable="w14 w15 w16se wp14">
   <w:body>
     <w:p>
       <w:r>
@@ -590,222 +590,299 @@
           <w:sz w:val="24"/>
           <w:szCs w:val="24"/>
         </w:rPr>
-        <w:t xml:space="preserve"> se podrían usar</w:t>
+        <w:t xml:space="preserve"> se podrían usar sus transacciones para así predecir la intención de compra de sus clientes creando un árbol de decisión en el cual cada nodo representa una relación entre una columna de entrada (transacción A) con una columna de predicción (transacción B, histórica).</w:t>
+      </w:r>
+    </w:p>
+    <w:p>
+      <w:pPr>
+        <w:jc w:val="both"/>
+        <w:rPr>
+          <w:b/>
+          <w:sz w:val="24"/>
+          <w:szCs w:val="24"/>
+        </w:rPr>
+      </w:pPr>
+      <w:r>
+        <w:rPr>
+          <w:b/>
+          <w:sz w:val="24"/>
+          <w:szCs w:val="24"/>
+        </w:rPr>
+        <w:t>BASES DE DATOS:</w:t>
+      </w:r>
+    </w:p>
+    <w:p>
+      <w:pPr>
+        <w:jc w:val="both"/>
+        <w:rPr>
+          <w:sz w:val="24"/>
+          <w:szCs w:val="24"/>
+        </w:rPr>
+      </w:pPr>
+      <w:r>
+        <w:rPr>
+          <w:sz w:val="24"/>
+          <w:szCs w:val="24"/>
+        </w:rPr>
+        <w:t>Debido a que ya existe una base de datos, podemos evaluar que tan bien implementada o que mejoras se le pueden hacer. Se realiza una lista de control para proveer diferentes opciones de mejora:</w:t>
+      </w:r>
+    </w:p>
+    <w:p>
+      <w:pPr>
+        <w:pStyle w:val="Prrafodelista"/>
+        <w:numPr>
+          <w:ilvl w:val="0"/>
+          <w:numId w:val="4"/>
+        </w:numPr>
+        <w:jc w:val="both"/>
+        <w:rPr>
+          <w:sz w:val="24"/>
+          <w:szCs w:val="24"/>
+        </w:rPr>
+      </w:pPr>
+      <w:r>
+        <w:rPr>
+          <w:sz w:val="24"/>
+          <w:szCs w:val="24"/>
+        </w:rPr>
+        <w:t xml:space="preserve">Bases de datos relacionales: </w:t>
+      </w:r>
+      <w:r>
+        <w:rPr>
+          <w:sz w:val="24"/>
+          <w:szCs w:val="24"/>
+        </w:rPr>
+        <w:t>Usar las típicas tablas de las bases de datos relaciones</w:t>
+      </w:r>
+      <w:r>
+        <w:rPr>
+          <w:sz w:val="24"/>
+          <w:szCs w:val="24"/>
+        </w:rPr>
+        <w:t xml:space="preserve">. </w:t>
+      </w:r>
+      <w:r>
+        <w:rPr>
+          <w:sz w:val="24"/>
+          <w:szCs w:val="24"/>
+        </w:rPr>
+        <w:t>Con SQL o LinQ s</w:t>
+      </w:r>
+      <w:r>
+        <w:rPr>
+          <w:sz w:val="24"/>
+          <w:szCs w:val="24"/>
+        </w:rPr>
+        <w:t>e puede hacer consulta a bases de datos de este tipo. Con visual podríamos hacer un modelo basado en la anterior base de datos, y hacer una migración de estos en caso de que la anterior no sea adecuada</w:t>
+      </w:r>
+      <w:r>
+        <w:rPr>
+          <w:sz w:val="24"/>
+          <w:szCs w:val="24"/>
+        </w:rPr>
+        <w:t>.</w:t>
+      </w:r>
+    </w:p>
+    <w:p>
+      <w:pPr>
+        <w:pStyle w:val="Prrafodelista"/>
+        <w:numPr>
+          <w:ilvl w:val="0"/>
+          <w:numId w:val="4"/>
+        </w:numPr>
+        <w:jc w:val="both"/>
+        <w:rPr>
+          <w:sz w:val="24"/>
+          <w:szCs w:val="24"/>
+        </w:rPr>
+      </w:pPr>
+      <w:r>
+        <w:rPr>
+          <w:sz w:val="24"/>
+          <w:szCs w:val="24"/>
+        </w:rPr>
+        <w:t>Bases de datos columnares:</w:t>
+      </w:r>
+      <w:r>
+        <w:rPr>
+          <w:sz w:val="24"/>
+          <w:szCs w:val="24"/>
+        </w:rPr>
+        <w:t xml:space="preserve"> </w:t>
+      </w:r>
+      <w:r>
+        <w:rPr>
+          <w:sz w:val="24"/>
+          <w:szCs w:val="24"/>
+        </w:rPr>
+        <w:t>En caso de que la cantidad de datos sea extensa, se podría implementar base de datos columnares para mejorar los tiempos de consulta.</w:t>
+      </w:r>
+    </w:p>
+    <w:p>
+      <w:pPr>
+        <w:pStyle w:val="Prrafodelista"/>
+        <w:numPr>
+          <w:ilvl w:val="0"/>
+          <w:numId w:val="4"/>
+        </w:numPr>
+        <w:jc w:val="both"/>
+        <w:rPr>
+          <w:sz w:val="24"/>
+          <w:szCs w:val="24"/>
+        </w:rPr>
+      </w:pPr>
+      <w:r>
+        <w:rPr>
+          <w:sz w:val="24"/>
+          <w:szCs w:val="24"/>
+        </w:rPr>
+        <w:t>Bases de datos gráficas: Implementar este tipo de base de datos y migrar los datos para consultas aún más rápidas.</w:t>
+      </w:r>
+    </w:p>
+    <w:p>
+      <w:pPr>
+        <w:pStyle w:val="Prrafodelista"/>
+        <w:numPr>
+          <w:ilvl w:val="0"/>
+          <w:numId w:val="4"/>
+        </w:numPr>
+        <w:jc w:val="both"/>
+        <w:rPr>
+          <w:sz w:val="24"/>
+          <w:szCs w:val="24"/>
+        </w:rPr>
+      </w:pPr>
+      <w:r>
+        <w:rPr>
+          <w:sz w:val="24"/>
+          <w:szCs w:val="24"/>
+        </w:rPr>
+        <w:t xml:space="preserve">Key-Value: </w:t>
+      </w:r>
+      <w:r>
+        <w:rPr>
+          <w:sz w:val="24"/>
+          <w:szCs w:val="24"/>
+        </w:rPr>
+        <w:t xml:space="preserve">Se puede implementar para reemplazar a la anterior. Son sencillas y fáciles de implementar. </w:t>
+      </w:r>
+    </w:p>
+    <w:p>
+      <w:pPr>
+        <w:pStyle w:val="Prrafodelista"/>
+        <w:numPr>
+          <w:ilvl w:val="0"/>
+          <w:numId w:val="4"/>
+        </w:numPr>
+        <w:jc w:val="both"/>
+        <w:rPr>
+          <w:sz w:val="24"/>
+          <w:szCs w:val="24"/>
+        </w:rPr>
+      </w:pPr>
+      <w:r>
+        <w:rPr>
+          <w:sz w:val="24"/>
+          <w:szCs w:val="24"/>
+        </w:rPr>
+        <w:t>Datos en archivo CSV: No hacer grandes cambios en cuanto a base de datos, si no que dejar los datos en un archivo .csv, y cargar los datos a estructuras de datos lineales cada vez que se abra el programa.</w:t>
+      </w:r>
+    </w:p>
+    <w:p>
+      <w:pPr>
+        <w:ind w:left="360"/>
+        <w:jc w:val="both"/>
+        <w:rPr>
+          <w:sz w:val="24"/>
+          <w:szCs w:val="24"/>
+        </w:rPr>
+      </w:pPr>
+      <w:r>
+        <w:rPr>
+          <w:sz w:val="24"/>
+          <w:szCs w:val="24"/>
+        </w:rPr>
+        <w:t>Por otro lado, podemos hacer una lluvia de ideas</w:t>
+      </w:r>
+      <w:r>
+        <w:rPr>
+          <w:sz w:val="24"/>
+          <w:szCs w:val="24"/>
+        </w:rPr>
+        <w:t>, con el objetivo de encontrar soluciones</w:t>
+      </w:r>
+      <w:r>
+        <w:rPr>
+          <w:sz w:val="24"/>
+          <w:szCs w:val="24"/>
+        </w:rPr>
+        <w:t xml:space="preserve"> para acceder a la base de datos:</w:t>
+      </w:r>
+    </w:p>
+    <w:p>
+      <w:pPr>
+        <w:pStyle w:val="Prrafodelista"/>
+        <w:numPr>
+          <w:ilvl w:val="0"/>
+          <w:numId w:val="5"/>
+        </w:numPr>
+        <w:jc w:val="both"/>
+        <w:rPr>
+          <w:sz w:val="24"/>
+          <w:szCs w:val="24"/>
+        </w:rPr>
+      </w:pPr>
+      <w:r>
+        <w:rPr>
+          <w:sz w:val="24"/>
+          <w:szCs w:val="24"/>
+        </w:rPr>
+        <w:t>Usar LinQ para hacer consultas a la base de datos. Su implementación es sencilla, y es de fácil manejo usando visual studio.</w:t>
+      </w:r>
+    </w:p>
+    <w:p>
+      <w:pPr>
+        <w:pStyle w:val="Prrafodelista"/>
+        <w:numPr>
+          <w:ilvl w:val="0"/>
+          <w:numId w:val="5"/>
+        </w:numPr>
+        <w:jc w:val="both"/>
+        <w:rPr>
+          <w:sz w:val="24"/>
+          <w:szCs w:val="24"/>
+        </w:rPr>
+      </w:pPr>
+      <w:r>
+        <w:rPr>
+          <w:sz w:val="24"/>
+          <w:szCs w:val="24"/>
+        </w:rPr>
+        <w:t>Usar LinQ para hacer consultas a las estructuras de datos lineales dentro del programa.</w:t>
+      </w:r>
+    </w:p>
+    <w:p>
+      <w:pPr>
+        <w:pStyle w:val="Prrafodelista"/>
+        <w:numPr>
+          <w:ilvl w:val="0"/>
+          <w:numId w:val="5"/>
+        </w:numPr>
+        <w:jc w:val="both"/>
+        <w:rPr>
+          <w:sz w:val="24"/>
+          <w:szCs w:val="24"/>
+        </w:rPr>
+      </w:pPr>
+      <w:r>
+        <w:rPr>
+          <w:sz w:val="24"/>
+          <w:szCs w:val="24"/>
+        </w:rPr>
+        <w:t>Usar SQL para hacer consultas a la base de datos. Implementación sencilla, y uno de los más usados actualmente.</w:t>
       </w:r>
       <w:bookmarkStart w:id="0" w:name="_GoBack"/>
       <w:bookmarkEnd w:id="0"/>
-      <w:r>
-        <w:rPr>
-          <w:sz w:val="24"/>
-          <w:szCs w:val="24"/>
-        </w:rPr>
-        <w:t xml:space="preserve"> sus transacciones para así predecir la intención de compra de sus clientes creando un árbol de decisión en el cual cada nodo representa una relación entre una columna de entrada (transacción A) con una columna de predicción (transacción B, histórica).</w:t>
-      </w:r>
-    </w:p>
-    <w:p>
-      <w:pPr>
-        <w:jc w:val="both"/>
-        <w:rPr>
-          <w:b/>
-          <w:sz w:val="24"/>
-          <w:szCs w:val="24"/>
-        </w:rPr>
-      </w:pPr>
-      <w:r>
-        <w:rPr>
-          <w:b/>
-          <w:sz w:val="24"/>
-          <w:szCs w:val="24"/>
-        </w:rPr>
-        <w:t>BASES DE DATOS:</w:t>
-      </w:r>
-    </w:p>
-    <w:p>
-      <w:pPr>
-        <w:jc w:val="both"/>
-        <w:rPr>
-          <w:sz w:val="24"/>
-          <w:szCs w:val="24"/>
-        </w:rPr>
-      </w:pPr>
-      <w:r>
-        <w:rPr>
-          <w:sz w:val="24"/>
-          <w:szCs w:val="24"/>
-        </w:rPr>
-        <w:t>Debido a que ya existe una base de datos, podemos evaluar que tan bien implementada o que mejoras se le pueden hacer. Se realiza una lista de control para proveer diferentes opciones de mejora:</w:t>
-      </w:r>
-    </w:p>
-    <w:p>
-      <w:pPr>
-        <w:pStyle w:val="Prrafodelista"/>
-        <w:numPr>
-          <w:ilvl w:val="0"/>
-          <w:numId w:val="4"/>
-        </w:numPr>
-        <w:jc w:val="both"/>
-        <w:rPr>
-          <w:sz w:val="24"/>
-          <w:szCs w:val="24"/>
-        </w:rPr>
-      </w:pPr>
-      <w:r>
-        <w:rPr>
-          <w:sz w:val="24"/>
-          <w:szCs w:val="24"/>
-        </w:rPr>
-        <w:t xml:space="preserve">Bases de datos relacionales: </w:t>
-      </w:r>
-      <w:r>
-        <w:rPr>
-          <w:sz w:val="24"/>
-          <w:szCs w:val="24"/>
-        </w:rPr>
-        <w:t>Usar las típicas tablas de las bases de datos relaciones</w:t>
-      </w:r>
-      <w:r>
-        <w:rPr>
-          <w:sz w:val="24"/>
-          <w:szCs w:val="24"/>
-        </w:rPr>
-        <w:t xml:space="preserve">. </w:t>
-      </w:r>
-      <w:r>
-        <w:rPr>
-          <w:sz w:val="24"/>
-          <w:szCs w:val="24"/>
-        </w:rPr>
-        <w:t>Con SQL o LinQ s</w:t>
-      </w:r>
-      <w:r>
-        <w:rPr>
-          <w:sz w:val="24"/>
-          <w:szCs w:val="24"/>
-        </w:rPr>
-        <w:t>e puede hacer consulta a bases de datos de este tipo. Con visual podríamos hacer un modelo basado en la anterior base de datos, y hacer una migración de estos en caso de que la anterior no sea adecuada</w:t>
-      </w:r>
-      <w:r>
-        <w:rPr>
-          <w:sz w:val="24"/>
-          <w:szCs w:val="24"/>
-        </w:rPr>
-        <w:t>.</w:t>
-      </w:r>
-    </w:p>
-    <w:p>
-      <w:pPr>
-        <w:pStyle w:val="Prrafodelista"/>
-        <w:numPr>
-          <w:ilvl w:val="0"/>
-          <w:numId w:val="4"/>
-        </w:numPr>
-        <w:jc w:val="both"/>
-        <w:rPr>
-          <w:sz w:val="24"/>
-          <w:szCs w:val="24"/>
-        </w:rPr>
-      </w:pPr>
-      <w:r>
-        <w:rPr>
-          <w:sz w:val="24"/>
-          <w:szCs w:val="24"/>
-        </w:rPr>
-        <w:t>Bases de datos columnares:</w:t>
-      </w:r>
-      <w:r>
-        <w:rPr>
-          <w:sz w:val="24"/>
-          <w:szCs w:val="24"/>
-        </w:rPr>
-        <w:t xml:space="preserve"> </w:t>
-      </w:r>
-      <w:r>
-        <w:rPr>
-          <w:sz w:val="24"/>
-          <w:szCs w:val="24"/>
-        </w:rPr>
-        <w:t>En caso de que la cantidad de datos sea extensa, se podría implementar base de datos columnares para mejorar los tiempos de consulta.</w:t>
-      </w:r>
-    </w:p>
-    <w:p>
-      <w:pPr>
-        <w:pStyle w:val="Prrafodelista"/>
-        <w:numPr>
-          <w:ilvl w:val="0"/>
-          <w:numId w:val="4"/>
-        </w:numPr>
-        <w:jc w:val="both"/>
-        <w:rPr>
-          <w:sz w:val="24"/>
-          <w:szCs w:val="24"/>
-        </w:rPr>
-      </w:pPr>
-      <w:r>
-        <w:rPr>
-          <w:sz w:val="24"/>
-          <w:szCs w:val="24"/>
-        </w:rPr>
-        <w:t>Bases de datos gráficas: Implementar este tipo de base de datos y migrar los datos para consultas aún más rápidas.</w:t>
-      </w:r>
-    </w:p>
-    <w:p>
-      <w:pPr>
-        <w:pStyle w:val="Prrafodelista"/>
-        <w:numPr>
-          <w:ilvl w:val="0"/>
-          <w:numId w:val="4"/>
-        </w:numPr>
-        <w:jc w:val="both"/>
-        <w:rPr>
-          <w:sz w:val="24"/>
-          <w:szCs w:val="24"/>
-        </w:rPr>
-      </w:pPr>
-      <w:r>
-        <w:rPr>
-          <w:sz w:val="24"/>
-          <w:szCs w:val="24"/>
-        </w:rPr>
-        <w:t xml:space="preserve">Key-Value: </w:t>
-      </w:r>
-      <w:r>
-        <w:rPr>
-          <w:sz w:val="24"/>
-          <w:szCs w:val="24"/>
-        </w:rPr>
-        <w:t xml:space="preserve">Se puede implementar para reemplazar a la anterior. Son sencillas y fáciles de implementar. </w:t>
-      </w:r>
-    </w:p>
-    <w:p>
-      <w:pPr>
-        <w:ind w:left="360"/>
-        <w:jc w:val="both"/>
-        <w:rPr>
-          <w:sz w:val="24"/>
-          <w:szCs w:val="24"/>
-        </w:rPr>
-      </w:pPr>
-      <w:r>
-        <w:rPr>
-          <w:sz w:val="24"/>
-          <w:szCs w:val="24"/>
-        </w:rPr>
-        <w:t>Por otro lado, podemos hacer una lluvia de ideas</w:t>
-      </w:r>
-      <w:r>
-        <w:rPr>
-          <w:sz w:val="24"/>
-          <w:szCs w:val="24"/>
-        </w:rPr>
-        <w:t>, con el objetivo de encontrar soluciones</w:t>
-      </w:r>
-      <w:r>
-        <w:rPr>
-          <w:sz w:val="24"/>
-          <w:szCs w:val="24"/>
-        </w:rPr>
-        <w:t xml:space="preserve"> para acceder a la base de datos:</w:t>
-      </w:r>
     </w:p>
     <w:p>
       <w:pPr>
@@ -825,7 +902,7 @@
           <w:sz w:val="24"/>
           <w:szCs w:val="24"/>
         </w:rPr>
-        <w:t>Usar LinQ para hacer consultas a la base de datos. Su implementación es sencilla, y es de fácil manejo usando visual studio.</w:t>
+        <w:t>Usar .QL para hacer consultas a la base de datos. Este lenguaje de consulta tiene sinergia con lenguajes orientados a objetos como java.</w:t>
       </w:r>
     </w:p>
     <w:p>
@@ -846,48 +923,7 @@
           <w:sz w:val="24"/>
           <w:szCs w:val="24"/>
         </w:rPr>
-        <w:t>Usar SQL para hacer consultas a la base de datos. Implementación sencilla, y uno de los más usados actualmente.</w:t>
-      </w:r>
-    </w:p>
-    <w:p>
-      <w:pPr>
-        <w:pStyle w:val="Prrafodelista"/>
-        <w:numPr>
-          <w:ilvl w:val="0"/>
-          <w:numId w:val="5"/>
-        </w:numPr>
-        <w:jc w:val="both"/>
-        <w:rPr>
-          <w:sz w:val="24"/>
-          <w:szCs w:val="24"/>
-        </w:rPr>
-      </w:pPr>
-      <w:r>
-        <w:rPr>
-          <w:sz w:val="24"/>
-          <w:szCs w:val="24"/>
-        </w:rPr>
-        <w:t>Usar .QL para hacer consultas a la base de datos. Este lenguaje de consulta tiene sinergia con lenguajes orientados a objetos como java.</w:t>
-      </w:r>
-    </w:p>
-    <w:p>
-      <w:pPr>
-        <w:pStyle w:val="Prrafodelista"/>
-        <w:numPr>
-          <w:ilvl w:val="0"/>
-          <w:numId w:val="5"/>
-        </w:numPr>
-        <w:jc w:val="both"/>
-        <w:rPr>
-          <w:sz w:val="24"/>
-          <w:szCs w:val="24"/>
-        </w:rPr>
-      </w:pPr>
-      <w:r>
-        <w:rPr>
-          <w:sz w:val="24"/>
-          <w:szCs w:val="24"/>
-        </w:rPr>
+        <w:lastRenderedPageBreak/>
         <w:t>Usar QUEL para hacer consultas a la base de datos</w:t>
       </w:r>
     </w:p>
@@ -911,7 +947,7 @@
 </file>
 
 <file path=word/numbering.xml><?xml version="1.0" encoding="utf-8"?>
-<w:numbering xmlns:wpc="http://schemas.microsoft.com/office/word/2010/wordprocessingCanvas" xmlns:cx="http://schemas.microsoft.com/office/drawing/2014/chartex" xmlns:cx1="http://schemas.microsoft.com/office/drawing/2015/9/8/chartex" xmlns:cx2="http://schemas.microsoft.com/office/drawing/2015/10/21/chartex" xmlns:cx3="http://schemas.microsoft.com/office/drawing/2016/5/9/chartex" xmlns:cx4="http://schemas.microsoft.com/office/drawing/2016/5/10/chartex" xmlns:cx5="http://schemas.microsoft.com/office/drawing/2016/5/11/chartex" xmlns:cx6="http://schemas.microsoft.com/office/drawing/2016/5/12/chartex" xmlns:cx7="http://schemas.microsoft.com/office/drawing/2016/5/13/chartex" xmlns:cx8="http://schemas.microsoft.com/office/drawing/2016/5/14/chartex" xmlns:mc="http://schemas.openxmlformats.org/markup-compatibility/2006" xmlns:aink="http://schemas.microsoft.com/office/drawing/2016/ink" xmlns:am3d="http://schemas.microsoft.com/office/drawing/2017/model3d" xmlns:o="urn:schemas-microsoft-com:office:office" xmlns:r="http://schemas.openxmlformats.org/officeDocument/2006/relationships" xmlns:m="http://schemas.openxmlformats.org/officeDocument/2006/math" xmlns:v="urn:schemas-microsoft-com:vml" xmlns:wp14="http://schemas.microsoft.com/office/word/2010/wordprocessingDrawing" xmlns:wp="http://schemas.openxmlformats.org/drawingml/2006/wordprocessingDrawing" xmlns:w10="urn:schemas-microsoft-com:office:word" xmlns:w="http://schemas.openxmlformats.org/wordprocessingml/2006/main" xmlns:w14="http://schemas.microsoft.com/office/word/2010/wordml" xmlns:w15="http://schemas.microsoft.com/office/word/2012/wordml" xmlns:w16cid="http://schemas.microsoft.com/office/word/2016/wordml/cid" xmlns:w16se="http://schemas.microsoft.com/office/word/2015/wordml/symex" xmlns:wpg="http://schemas.microsoft.com/office/word/2010/wordprocessingGroup" xmlns:wpi="http://schemas.microsoft.com/office/word/2010/wordprocessingInk" xmlns:wne="http://schemas.microsoft.com/office/word/2006/wordml" xmlns:wps="http://schemas.microsoft.com/office/word/2010/wordprocessingShape" mc:Ignorable="w14 w15 w16se w16cid wp14">
+<w:numbering xmlns:wpc="http://schemas.microsoft.com/office/word/2010/wordprocessingCanvas" xmlns:cx="http://schemas.microsoft.com/office/drawing/2014/chartex" xmlns:mc="http://schemas.openxmlformats.org/markup-compatibility/2006" xmlns:o="urn:schemas-microsoft-com:office:office" xmlns:r="http://schemas.openxmlformats.org/officeDocument/2006/relationships" xmlns:m="http://schemas.openxmlformats.org/officeDocument/2006/math" xmlns:v="urn:schemas-microsoft-com:vml" xmlns:wp14="http://schemas.microsoft.com/office/word/2010/wordprocessingDrawing" xmlns:wp="http://schemas.openxmlformats.org/drawingml/2006/wordprocessingDrawing" xmlns:w10="urn:schemas-microsoft-com:office:word" xmlns:w="http://schemas.openxmlformats.org/wordprocessingml/2006/main" xmlns:w14="http://schemas.microsoft.com/office/word/2010/wordml" xmlns:w15="http://schemas.microsoft.com/office/word/2012/wordml" xmlns:w16se="http://schemas.microsoft.com/office/word/2015/wordml/symex" xmlns:wpg="http://schemas.microsoft.com/office/word/2010/wordprocessingGroup" xmlns:wpi="http://schemas.microsoft.com/office/word/2010/wordprocessingInk" xmlns:wne="http://schemas.microsoft.com/office/word/2006/wordml" xmlns:wps="http://schemas.microsoft.com/office/word/2010/wordprocessingShape" mc:Ignorable="w14 w15 w16se wp14">
   <w:abstractNum w:abstractNumId="0" w15:restartNumberingAfterBreak="0">
     <w:nsid w:val="14F22BF1"/>
     <w:multiLevelType w:val="hybridMultilevel"/>
@@ -1418,7 +1454,7 @@
 </file>
 
 <file path=word/styles.xml><?xml version="1.0" encoding="utf-8"?>
-<w:styles xmlns:mc="http://schemas.openxmlformats.org/markup-compatibility/2006" xmlns:r="http://schemas.openxmlformats.org/officeDocument/2006/relationships" xmlns:w="http://schemas.openxmlformats.org/wordprocessingml/2006/main" xmlns:w14="http://schemas.microsoft.com/office/word/2010/wordml" xmlns:w15="http://schemas.microsoft.com/office/word/2012/wordml" xmlns:w16cid="http://schemas.microsoft.com/office/word/2016/wordml/cid" xmlns:w16se="http://schemas.microsoft.com/office/word/2015/wordml/symex" mc:Ignorable="w14 w15 w16se w16cid">
+<w:styles xmlns:mc="http://schemas.openxmlformats.org/markup-compatibility/2006" xmlns:r="http://schemas.openxmlformats.org/officeDocument/2006/relationships" xmlns:w="http://schemas.openxmlformats.org/wordprocessingml/2006/main" xmlns:w14="http://schemas.microsoft.com/office/word/2010/wordml" xmlns:w15="http://schemas.microsoft.com/office/word/2012/wordml" xmlns:w16se="http://schemas.microsoft.com/office/word/2015/wordml/symex" mc:Ignorable="w14 w15 w16se">
   <w:docDefaults>
     <w:rPrDefault>
       <w:rPr>
@@ -1434,7 +1470,7 @@
       </w:pPr>
     </w:pPrDefault>
   </w:docDefaults>
-  <w:latentStyles w:defLockedState="0" w:defUIPriority="99" w:defSemiHidden="0" w:defUnhideWhenUsed="0" w:defQFormat="0" w:count="375">
+  <w:latentStyles w:defLockedState="0" w:defUIPriority="99" w:defSemiHidden="0" w:defUnhideWhenUsed="0" w:defQFormat="0" w:count="371">
     <w:lsdException w:name="Normal" w:uiPriority="0" w:qFormat="1"/>
     <w:lsdException w:name="heading 1" w:uiPriority="9" w:qFormat="1"/>
     <w:lsdException w:name="heading 2" w:semiHidden="1" w:uiPriority="9" w:unhideWhenUsed="1" w:qFormat="1"/>
@@ -1806,10 +1842,6 @@
     <w:lsdException w:name="List Table 5 Dark Accent 6" w:uiPriority="50"/>
     <w:lsdException w:name="List Table 6 Colorful Accent 6" w:uiPriority="51"/>
     <w:lsdException w:name="List Table 7 Colorful Accent 6" w:uiPriority="52"/>
-    <w:lsdException w:name="Mention" w:semiHidden="1" w:unhideWhenUsed="1"/>
-    <w:lsdException w:name="Smart Hyperlink" w:semiHidden="1" w:unhideWhenUsed="1"/>
-    <w:lsdException w:name="Hashtag" w:semiHidden="1" w:unhideWhenUsed="1"/>
-    <w:lsdException w:name="Unresolved Mention" w:semiHidden="1" w:unhideWhenUsed="1"/>
   </w:latentStyles>
   <w:style w:type="paragraph" w:default="1" w:styleId="Normal">
     <w:name w:val="Normal"/>

</xml_diff>